<commit_message>
Up to Assignment 9 updates
</commit_message>
<xml_diff>
--- a/ASS08/ASS08_Spring2024.docx
+++ b/ASS08/ASS08_Spring2024.docx
@@ -120,6 +120,7 @@
       <w:r>
         <w:t xml:space="preserve">, and </w:t>
       </w:r>
+      <w:proofErr w:type="spellStart"/>
       <w:r>
         <w:rPr>
           <w:b/>
@@ -127,6 +128,7 @@
         </w:rPr>
         <w:t>Total_Cost</w:t>
       </w:r>
+      <w:proofErr w:type="spellEnd"/>
       <w:r>
         <w:t xml:space="preserve"> and verify that total costs exceed income after 26 observations.</w:t>
       </w:r>
@@ -172,8 +174,39 @@
           <w:sz w:val="16"/>
           <w:szCs w:val="16"/>
         </w:rPr>
-        <w:t xml:space="preserve">                         Obs    Year            Income        Total_Cost</w:t>
-      </w:r>
+        <w:t xml:space="preserve">                         </w:t>
+      </w:r>
+      <w:proofErr w:type="spellStart"/>
+      <w:r>
+        <w:rPr>
+          <w:rFonts w:ascii="SAS Monospace" w:hAnsi="SAS Monospace" w:cs="SAS Monospace"/>
+          <w:kern w:val="0"/>
+          <w:sz w:val="16"/>
+          <w:szCs w:val="16"/>
+        </w:rPr>
+        <w:t>Obs</w:t>
+      </w:r>
+      <w:proofErr w:type="spellEnd"/>
+      <w:r>
+        <w:rPr>
+          <w:rFonts w:ascii="SAS Monospace" w:hAnsi="SAS Monospace" w:cs="SAS Monospace"/>
+          <w:kern w:val="0"/>
+          <w:sz w:val="16"/>
+          <w:szCs w:val="16"/>
+        </w:rPr>
+        <w:t xml:space="preserve">    Year            Income        </w:t>
+      </w:r>
+      <w:proofErr w:type="spellStart"/>
+      <w:r>
+        <w:rPr>
+          <w:rFonts w:ascii="SAS Monospace" w:hAnsi="SAS Monospace" w:cs="SAS Monospace"/>
+          <w:kern w:val="0"/>
+          <w:sz w:val="16"/>
+          <w:szCs w:val="16"/>
+        </w:rPr>
+        <w:t>Total_Cost</w:t>
+      </w:r>
+      <w:proofErr w:type="spellEnd"/>
     </w:p>
     <w:p>
       <w:pPr>
@@ -538,6 +571,8 @@
       <w:r>
         <w:t xml:space="preserve">Create a SAS data set named </w:t>
       </w:r>
+      <w:proofErr w:type="spellStart"/>
+      <w:proofErr w:type="gramStart"/>
       <w:r>
         <w:rPr>
           <w:b/>
@@ -545,6 +580,8 @@
         </w:rPr>
         <w:t>work.expenses</w:t>
       </w:r>
+      <w:proofErr w:type="spellEnd"/>
+      <w:proofErr w:type="gramEnd"/>
       <w:r>
         <w:t xml:space="preserve"> that contains each year’s projected income </w:t>
       </w:r>
@@ -654,14 +691,25 @@
           <w:szCs w:val="16"/>
         </w:rPr>
       </w:pPr>
-      <w:r>
-        <w:rPr>
-          <w:rFonts w:ascii="SAS Monospace" w:hAnsi="SAS Monospace" w:cs="SAS Monospace"/>
-          <w:kern w:val="0"/>
-          <w:sz w:val="16"/>
-          <w:szCs w:val="16"/>
-        </w:rPr>
-        <w:t>Obs             Income           Expenses    Year</w:t>
+      <w:proofErr w:type="spellStart"/>
+      <w:r>
+        <w:rPr>
+          <w:rFonts w:ascii="SAS Monospace" w:hAnsi="SAS Monospace" w:cs="SAS Monospace"/>
+          <w:kern w:val="0"/>
+          <w:sz w:val="16"/>
+          <w:szCs w:val="16"/>
+        </w:rPr>
+        <w:t>Obs</w:t>
+      </w:r>
+      <w:proofErr w:type="spellEnd"/>
+      <w:r>
+        <w:rPr>
+          <w:rFonts w:ascii="SAS Monospace" w:hAnsi="SAS Monospace" w:cs="SAS Monospace"/>
+          <w:kern w:val="0"/>
+          <w:sz w:val="16"/>
+          <w:szCs w:val="16"/>
+        </w:rPr>
+        <w:t xml:space="preserve">             Income           Expenses    Year</w:t>
       </w:r>
     </w:p>
     <w:p>
@@ -791,7 +839,6 @@
           <w:b/>
           <w:color w:val="FF0000"/>
         </w:rPr>
-        <w:lastRenderedPageBreak/>
         <w:t xml:space="preserve">Investigate SAS documentation for information about other loop control statements such as CONTINUE and LEAVE. </w:t>
       </w:r>
     </w:p>
@@ -801,6 +848,7 @@
         <w:ind w:left="606"/>
       </w:pPr>
       <w:r>
+        <w:lastRenderedPageBreak/>
         <w:t>Include the appropriate loop control statement (</w:t>
       </w:r>
       <w:r>
@@ -896,7 +944,27 @@
           <w:sz w:val="16"/>
           <w:szCs w:val="16"/>
         </w:rPr>
-        <w:t xml:space="preserve">                         Obs            Income          Expenses    Year</w:t>
+        <w:t xml:space="preserve">                         </w:t>
+      </w:r>
+      <w:proofErr w:type="spellStart"/>
+      <w:r>
+        <w:rPr>
+          <w:rFonts w:ascii="SAS Monospace" w:hAnsi="SAS Monospace" w:cs="SAS Monospace"/>
+          <w:kern w:val="0"/>
+          <w:sz w:val="16"/>
+          <w:szCs w:val="16"/>
+        </w:rPr>
+        <w:t>Obs</w:t>
+      </w:r>
+      <w:proofErr w:type="spellEnd"/>
+      <w:r>
+        <w:rPr>
+          <w:rFonts w:ascii="SAS Monospace" w:hAnsi="SAS Monospace" w:cs="SAS Monospace"/>
+          <w:kern w:val="0"/>
+          <w:sz w:val="16"/>
+          <w:szCs w:val="16"/>
+        </w:rPr>
+        <w:t xml:space="preserve">            Income          Expenses    Year</w:t>
       </w:r>
     </w:p>
     <w:p>
@@ -992,8 +1060,26 @@
           <w:b/>
           <w:kern w:val="0"/>
         </w:rPr>
-        <w:t xml:space="preserve"> orion.orders_midyear</w:t>
-      </w:r>
+        <w:t xml:space="preserve"> </w:t>
+      </w:r>
+      <w:proofErr w:type="spellStart"/>
+      <w:proofErr w:type="gramStart"/>
+      <w:r>
+        <w:rPr>
+          <w:b/>
+          <w:kern w:val="0"/>
+        </w:rPr>
+        <w:t>orion.orders</w:t>
+      </w:r>
+      <w:proofErr w:type="gramEnd"/>
+      <w:r>
+        <w:rPr>
+          <w:b/>
+          <w:kern w:val="0"/>
+        </w:rPr>
+        <w:t>_midyear</w:t>
+      </w:r>
+      <w:proofErr w:type="spellEnd"/>
       <w:r>
         <w:t>. The Orion Star Sales manager is considering a 5% price decrease next year. The manager wants to see how such a discount would affect this year’s income.</w:t>
       </w:r>
@@ -1005,13 +1091,24 @@
       <w:r>
         <w:t xml:space="preserve">Partial </w:t>
       </w:r>
-      <w:r>
-        <w:rPr>
-          <w:b/>
-          <w:kern w:val="0"/>
-        </w:rPr>
-        <w:t>orion.orders_midyear</w:t>
-      </w:r>
+      <w:proofErr w:type="spellStart"/>
+      <w:proofErr w:type="gramStart"/>
+      <w:r>
+        <w:rPr>
+          <w:b/>
+          <w:kern w:val="0"/>
+        </w:rPr>
+        <w:t>orion.orders</w:t>
+      </w:r>
+      <w:proofErr w:type="gramEnd"/>
+      <w:r>
+        <w:rPr>
+          <w:b/>
+          <w:kern w:val="0"/>
+        </w:rPr>
+        <w:t>_midyear</w:t>
+      </w:r>
+      <w:proofErr w:type="spellEnd"/>
     </w:p>
     <w:p>
       <w:pPr>
@@ -1042,14 +1139,45 @@
         </w:rPr>
         <w:t xml:space="preserve"> </w:t>
       </w:r>
-      <w:r>
-        <w:rPr>
-          <w:rFonts w:ascii="SAS Monospace" w:hAnsi="SAS Monospace" w:cs="SAS Monospace"/>
-          <w:kern w:val="0"/>
-          <w:sz w:val="16"/>
-          <w:szCs w:val="16"/>
-        </w:rPr>
-        <w:t xml:space="preserve">Obs     Customer_ID     </w:t>
+      <w:proofErr w:type="spellStart"/>
+      <w:r>
+        <w:rPr>
+          <w:rFonts w:ascii="SAS Monospace" w:hAnsi="SAS Monospace" w:cs="SAS Monospace"/>
+          <w:kern w:val="0"/>
+          <w:sz w:val="16"/>
+          <w:szCs w:val="16"/>
+        </w:rPr>
+        <w:t>Obs</w:t>
+      </w:r>
+      <w:proofErr w:type="spellEnd"/>
+      <w:r>
+        <w:rPr>
+          <w:rFonts w:ascii="SAS Monospace" w:hAnsi="SAS Monospace" w:cs="SAS Monospace"/>
+          <w:kern w:val="0"/>
+          <w:sz w:val="16"/>
+          <w:szCs w:val="16"/>
+        </w:rPr>
+        <w:t xml:space="preserve">     </w:t>
+      </w:r>
+      <w:proofErr w:type="spellStart"/>
+      <w:r>
+        <w:rPr>
+          <w:rFonts w:ascii="SAS Monospace" w:hAnsi="SAS Monospace" w:cs="SAS Monospace"/>
+          <w:kern w:val="0"/>
+          <w:sz w:val="16"/>
+          <w:szCs w:val="16"/>
+        </w:rPr>
+        <w:t>Customer_ID</w:t>
+      </w:r>
+      <w:proofErr w:type="spellEnd"/>
+      <w:r>
+        <w:rPr>
+          <w:rFonts w:ascii="SAS Monospace" w:hAnsi="SAS Monospace" w:cs="SAS Monospace"/>
+          <w:kern w:val="0"/>
+          <w:sz w:val="16"/>
+          <w:szCs w:val="16"/>
+        </w:rPr>
+        <w:t xml:space="preserve">     </w:t>
       </w:r>
       <w:r>
         <w:rPr>
@@ -1208,7 +1336,27 @@
           <w:sz w:val="16"/>
           <w:szCs w:val="16"/>
         </w:rPr>
-        <w:t xml:space="preserve">   1               5     213.10       .       478.0     525.80     394.35     191.79</w:t>
+        <w:t xml:space="preserve">   1               5     213.10     </w:t>
+      </w:r>
+      <w:proofErr w:type="gramStart"/>
+      <w:r>
+        <w:rPr>
+          <w:rFonts w:ascii="SAS Monospace" w:hAnsi="SAS Monospace" w:cs="SAS Monospace"/>
+          <w:kern w:val="0"/>
+          <w:sz w:val="16"/>
+          <w:szCs w:val="16"/>
+        </w:rPr>
+        <w:t xml:space="preserve">  .</w:t>
+      </w:r>
+      <w:proofErr w:type="gramEnd"/>
+      <w:r>
+        <w:rPr>
+          <w:rFonts w:ascii="SAS Monospace" w:hAnsi="SAS Monospace" w:cs="SAS Monospace"/>
+          <w:kern w:val="0"/>
+          <w:sz w:val="16"/>
+          <w:szCs w:val="16"/>
+        </w:rPr>
+        <w:t xml:space="preserve">       478.0     525.80     394.35     191.79</w:t>
       </w:r>
     </w:p>
     <w:p>
@@ -1268,7 +1416,27 @@
           <w:sz w:val="16"/>
           <w:szCs w:val="16"/>
         </w:rPr>
-        <w:t xml:space="preserve">   3              11      78.20       .          .         .          .        70.38</w:t>
+        <w:t xml:space="preserve">   3              11      78.20     </w:t>
+      </w:r>
+      <w:proofErr w:type="gramStart"/>
+      <w:r>
+        <w:rPr>
+          <w:rFonts w:ascii="SAS Monospace" w:hAnsi="SAS Monospace" w:cs="SAS Monospace"/>
+          <w:kern w:val="0"/>
+          <w:sz w:val="16"/>
+          <w:szCs w:val="16"/>
+        </w:rPr>
+        <w:t xml:space="preserve">  .</w:t>
+      </w:r>
+      <w:proofErr w:type="gramEnd"/>
+      <w:r>
+        <w:rPr>
+          <w:rFonts w:ascii="SAS Monospace" w:hAnsi="SAS Monospace" w:cs="SAS Monospace"/>
+          <w:kern w:val="0"/>
+          <w:sz w:val="16"/>
+          <w:szCs w:val="16"/>
+        </w:rPr>
+        <w:t xml:space="preserve">          .         .          .        70.38</w:t>
       </w:r>
     </w:p>
     <w:p>
@@ -1298,7 +1466,27 @@
           <w:sz w:val="16"/>
           <w:szCs w:val="16"/>
         </w:rPr>
-        <w:t xml:space="preserve">   4              12     135.60       .       117.6     129.36      97.02     122.04</w:t>
+        <w:t xml:space="preserve">   4              12     135.60     </w:t>
+      </w:r>
+      <w:proofErr w:type="gramStart"/>
+      <w:r>
+        <w:rPr>
+          <w:rFonts w:ascii="SAS Monospace" w:hAnsi="SAS Monospace" w:cs="SAS Monospace"/>
+          <w:kern w:val="0"/>
+          <w:sz w:val="16"/>
+          <w:szCs w:val="16"/>
+        </w:rPr>
+        <w:t xml:space="preserve">  .</w:t>
+      </w:r>
+      <w:proofErr w:type="gramEnd"/>
+      <w:r>
+        <w:rPr>
+          <w:rFonts w:ascii="SAS Monospace" w:hAnsi="SAS Monospace" w:cs="SAS Monospace"/>
+          <w:kern w:val="0"/>
+          <w:sz w:val="16"/>
+          <w:szCs w:val="16"/>
+        </w:rPr>
+        <w:t xml:space="preserve">       117.6     129.36      97.02     122.04</w:t>
       </w:r>
     </w:p>
     <w:p>
@@ -1328,8 +1516,39 @@
           <w:sz w:val="16"/>
           <w:szCs w:val="16"/>
         </w:rPr>
-        <w:t xml:space="preserve">   5              18        .         .        29.4      32.34      24.26        .</w:t>
-      </w:r>
+        <w:t xml:space="preserve">   5              18      </w:t>
+      </w:r>
+      <w:proofErr w:type="gramStart"/>
+      <w:r>
+        <w:rPr>
+          <w:rFonts w:ascii="SAS Monospace" w:hAnsi="SAS Monospace" w:cs="SAS Monospace"/>
+          <w:kern w:val="0"/>
+          <w:sz w:val="16"/>
+          <w:szCs w:val="16"/>
+        </w:rPr>
+        <w:t xml:space="preserve">  .</w:t>
+      </w:r>
+      <w:proofErr w:type="gramEnd"/>
+      <w:r>
+        <w:rPr>
+          <w:rFonts w:ascii="SAS Monospace" w:hAnsi="SAS Monospace" w:cs="SAS Monospace"/>
+          <w:kern w:val="0"/>
+          <w:sz w:val="16"/>
+          <w:szCs w:val="16"/>
+        </w:rPr>
+        <w:t xml:space="preserve">         .        29.4      32.34      24.26      </w:t>
+      </w:r>
+      <w:proofErr w:type="gramStart"/>
+      <w:r>
+        <w:rPr>
+          <w:rFonts w:ascii="SAS Monospace" w:hAnsi="SAS Monospace" w:cs="SAS Monospace"/>
+          <w:kern w:val="0"/>
+          <w:sz w:val="16"/>
+          <w:szCs w:val="16"/>
+        </w:rPr>
+        <w:t xml:space="preserve">  .</w:t>
+      </w:r>
+      <w:proofErr w:type="gramEnd"/>
     </w:p>
     <w:p>
       <w:pPr>
@@ -1358,7 +1577,27 @@
           <w:sz w:val="16"/>
           <w:szCs w:val="16"/>
         </w:rPr>
-        <w:t xml:space="preserve">   6              24      93.00    265.80        .         .          .        83.70</w:t>
+        <w:t xml:space="preserve">   6              24      93.00    265.80      </w:t>
+      </w:r>
+      <w:proofErr w:type="gramStart"/>
+      <w:r>
+        <w:rPr>
+          <w:rFonts w:ascii="SAS Monospace" w:hAnsi="SAS Monospace" w:cs="SAS Monospace"/>
+          <w:kern w:val="0"/>
+          <w:sz w:val="16"/>
+          <w:szCs w:val="16"/>
+        </w:rPr>
+        <w:t xml:space="preserve">  .</w:t>
+      </w:r>
+      <w:proofErr w:type="gramEnd"/>
+      <w:r>
+        <w:rPr>
+          <w:rFonts w:ascii="SAS Monospace" w:hAnsi="SAS Monospace" w:cs="SAS Monospace"/>
+          <w:kern w:val="0"/>
+          <w:sz w:val="16"/>
+          <w:szCs w:val="16"/>
+        </w:rPr>
+        <w:t xml:space="preserve">         .          .        83.70</w:t>
       </w:r>
     </w:p>
     <w:p>
@@ -1388,7 +1627,27 @@
           <w:sz w:val="16"/>
           <w:szCs w:val="16"/>
         </w:rPr>
-        <w:t xml:space="preserve">   7              27     310.70    782.90        .         .          .       279.63</w:t>
+        <w:t xml:space="preserve">   7              27     310.70    782.90      </w:t>
+      </w:r>
+      <w:proofErr w:type="gramStart"/>
+      <w:r>
+        <w:rPr>
+          <w:rFonts w:ascii="SAS Monospace" w:hAnsi="SAS Monospace" w:cs="SAS Monospace"/>
+          <w:kern w:val="0"/>
+          <w:sz w:val="16"/>
+          <w:szCs w:val="16"/>
+        </w:rPr>
+        <w:t xml:space="preserve">  .</w:t>
+      </w:r>
+      <w:proofErr w:type="gramEnd"/>
+      <w:r>
+        <w:rPr>
+          <w:rFonts w:ascii="SAS Monospace" w:hAnsi="SAS Monospace" w:cs="SAS Monospace"/>
+          <w:kern w:val="0"/>
+          <w:sz w:val="16"/>
+          <w:szCs w:val="16"/>
+        </w:rPr>
+        <w:t xml:space="preserve">         .          .       279.63</w:t>
       </w:r>
     </w:p>
     <w:p>
@@ -1418,7 +1677,27 @@
           <w:sz w:val="16"/>
           <w:szCs w:val="16"/>
         </w:rPr>
-        <w:t xml:space="preserve">   8              31    1484.30    293.30        .         .          .      1335.87</w:t>
+        <w:t xml:space="preserve">   8              31    1484.30    293.30      </w:t>
+      </w:r>
+      <w:proofErr w:type="gramStart"/>
+      <w:r>
+        <w:rPr>
+          <w:rFonts w:ascii="SAS Monospace" w:hAnsi="SAS Monospace" w:cs="SAS Monospace"/>
+          <w:kern w:val="0"/>
+          <w:sz w:val="16"/>
+          <w:szCs w:val="16"/>
+        </w:rPr>
+        <w:t xml:space="preserve">  .</w:t>
+      </w:r>
+      <w:proofErr w:type="gramEnd"/>
+      <w:r>
+        <w:rPr>
+          <w:rFonts w:ascii="SAS Monospace" w:hAnsi="SAS Monospace" w:cs="SAS Monospace"/>
+          <w:kern w:val="0"/>
+          <w:sz w:val="16"/>
+          <w:szCs w:val="16"/>
+        </w:rPr>
+        <w:t xml:space="preserve">         .          .      1335.87</w:t>
       </w:r>
     </w:p>
     <w:p>
@@ -1448,7 +1727,27 @@
           <w:sz w:val="16"/>
           <w:szCs w:val="16"/>
         </w:rPr>
-        <w:t xml:space="preserve">   9              34     642.50       .        86.3      94.93      71.20     578.25</w:t>
+        <w:t xml:space="preserve">   9              34     642.50     </w:t>
+      </w:r>
+      <w:proofErr w:type="gramStart"/>
+      <w:r>
+        <w:rPr>
+          <w:rFonts w:ascii="SAS Monospace" w:hAnsi="SAS Monospace" w:cs="SAS Monospace"/>
+          <w:kern w:val="0"/>
+          <w:sz w:val="16"/>
+          <w:szCs w:val="16"/>
+        </w:rPr>
+        <w:t xml:space="preserve">  .</w:t>
+      </w:r>
+      <w:proofErr w:type="gramEnd"/>
+      <w:r>
+        <w:rPr>
+          <w:rFonts w:ascii="SAS Monospace" w:hAnsi="SAS Monospace" w:cs="SAS Monospace"/>
+          <w:kern w:val="0"/>
+          <w:sz w:val="16"/>
+          <w:szCs w:val="16"/>
+        </w:rPr>
+        <w:t xml:space="preserve">        86.3      94.93      71.20     578.25</w:t>
       </w:r>
     </w:p>
     <w:p>
@@ -1534,7 +1833,27 @@
           <w:sz w:val="16"/>
           <w:szCs w:val="16"/>
         </w:rPr>
-        <w:t xml:space="preserve">  12              49      24.80       .          .         .          .        22.32</w:t>
+        <w:t xml:space="preserve">  12              49      24.80     </w:t>
+      </w:r>
+      <w:proofErr w:type="gramStart"/>
+      <w:r>
+        <w:rPr>
+          <w:rFonts w:ascii="SAS Monospace" w:hAnsi="SAS Monospace" w:cs="SAS Monospace"/>
+          <w:kern w:val="0"/>
+          <w:sz w:val="16"/>
+          <w:szCs w:val="16"/>
+        </w:rPr>
+        <w:t xml:space="preserve">  .</w:t>
+      </w:r>
+      <w:proofErr w:type="gramEnd"/>
+      <w:r>
+        <w:rPr>
+          <w:rFonts w:ascii="SAS Monospace" w:hAnsi="SAS Monospace" w:cs="SAS Monospace"/>
+          <w:kern w:val="0"/>
+          <w:sz w:val="16"/>
+          <w:szCs w:val="16"/>
+        </w:rPr>
+        <w:t xml:space="preserve">          .         .          .        22.32</w:t>
       </w:r>
     </w:p>
     <w:p>
@@ -1548,6 +1867,7 @@
       <w:r>
         <w:t xml:space="preserve">Create a data set, </w:t>
       </w:r>
+      <w:proofErr w:type="spellStart"/>
       <w:r>
         <w:rPr>
           <w:b/>
@@ -1555,6 +1875,7 @@
         </w:rPr>
         <w:t>discount_sales</w:t>
       </w:r>
+      <w:proofErr w:type="spellEnd"/>
       <w:r>
         <w:t>, to reflect the 5% discount.</w:t>
       </w:r>
@@ -1733,7 +2054,27 @@
           <w:sz w:val="16"/>
           <w:szCs w:val="16"/>
         </w:rPr>
-        <w:t xml:space="preserve"> Customer_ID        Month1        Month2        Month3        Month4        Month5        Month6</w:t>
+        <w:t xml:space="preserve"> </w:t>
+      </w:r>
+      <w:proofErr w:type="spellStart"/>
+      <w:r>
+        <w:rPr>
+          <w:rFonts w:ascii="SAS Monospace" w:hAnsi="SAS Monospace" w:cs="SAS Monospace"/>
+          <w:kern w:val="0"/>
+          <w:sz w:val="16"/>
+          <w:szCs w:val="16"/>
+        </w:rPr>
+        <w:t>Customer_ID</w:t>
+      </w:r>
+      <w:proofErr w:type="spellEnd"/>
+      <w:r>
+        <w:rPr>
+          <w:rFonts w:ascii="SAS Monospace" w:hAnsi="SAS Monospace" w:cs="SAS Monospace"/>
+          <w:kern w:val="0"/>
+          <w:sz w:val="16"/>
+          <w:szCs w:val="16"/>
+        </w:rPr>
+        <w:t xml:space="preserve">        Month1        Month2        Month3        Month4        Month5        Month6</w:t>
       </w:r>
     </w:p>
     <w:p>
@@ -1782,7 +2123,27 @@
           <w:sz w:val="16"/>
           <w:szCs w:val="16"/>
         </w:rPr>
-        <w:t xml:space="preserve">           5       $202.45           .         $454.10       $499.51       $374.63       $182.20</w:t>
+        <w:t xml:space="preserve">           5       $202.45         </w:t>
+      </w:r>
+      <w:proofErr w:type="gramStart"/>
+      <w:r>
+        <w:rPr>
+          <w:rFonts w:ascii="SAS Monospace" w:hAnsi="SAS Monospace" w:cs="SAS Monospace"/>
+          <w:kern w:val="0"/>
+          <w:sz w:val="16"/>
+          <w:szCs w:val="16"/>
+        </w:rPr>
+        <w:t xml:space="preserve">  .</w:t>
+      </w:r>
+      <w:proofErr w:type="gramEnd"/>
+      <w:r>
+        <w:rPr>
+          <w:rFonts w:ascii="SAS Monospace" w:hAnsi="SAS Monospace" w:cs="SAS Monospace"/>
+          <w:kern w:val="0"/>
+          <w:sz w:val="16"/>
+          <w:szCs w:val="16"/>
+        </w:rPr>
+        <w:t xml:space="preserve">         $454.10       $499.51       $374.63       $182.20</w:t>
       </w:r>
     </w:p>
     <w:p>
@@ -1840,7 +2201,27 @@
           <w:sz w:val="16"/>
           <w:szCs w:val="16"/>
         </w:rPr>
-        <w:t xml:space="preserve">          11        $74.29           .             .             .             .          $66.86</w:t>
+        <w:t xml:space="preserve">          11        $74.29         </w:t>
+      </w:r>
+      <w:proofErr w:type="gramStart"/>
+      <w:r>
+        <w:rPr>
+          <w:rFonts w:ascii="SAS Monospace" w:hAnsi="SAS Monospace" w:cs="SAS Monospace"/>
+          <w:kern w:val="0"/>
+          <w:sz w:val="16"/>
+          <w:szCs w:val="16"/>
+        </w:rPr>
+        <w:t xml:space="preserve">  .</w:t>
+      </w:r>
+      <w:proofErr w:type="gramEnd"/>
+      <w:r>
+        <w:rPr>
+          <w:rFonts w:ascii="SAS Monospace" w:hAnsi="SAS Monospace" w:cs="SAS Monospace"/>
+          <w:kern w:val="0"/>
+          <w:sz w:val="16"/>
+          <w:szCs w:val="16"/>
+        </w:rPr>
+        <w:t xml:space="preserve">             .             .             .          $66.86</w:t>
       </w:r>
     </w:p>
     <w:p>
@@ -1869,7 +2250,27 @@
           <w:sz w:val="16"/>
           <w:szCs w:val="16"/>
         </w:rPr>
-        <w:t xml:space="preserve">          12       $128.82           .         $111.72       $122.89        $92.17       $115.94</w:t>
+        <w:t xml:space="preserve">          12       $128.82         </w:t>
+      </w:r>
+      <w:proofErr w:type="gramStart"/>
+      <w:r>
+        <w:rPr>
+          <w:rFonts w:ascii="SAS Monospace" w:hAnsi="SAS Monospace" w:cs="SAS Monospace"/>
+          <w:kern w:val="0"/>
+          <w:sz w:val="16"/>
+          <w:szCs w:val="16"/>
+        </w:rPr>
+        <w:t xml:space="preserve">  .</w:t>
+      </w:r>
+      <w:proofErr w:type="gramEnd"/>
+      <w:r>
+        <w:rPr>
+          <w:rFonts w:ascii="SAS Monospace" w:hAnsi="SAS Monospace" w:cs="SAS Monospace"/>
+          <w:kern w:val="0"/>
+          <w:sz w:val="16"/>
+          <w:szCs w:val="16"/>
+        </w:rPr>
+        <w:t xml:space="preserve">         $111.72       $122.89        $92.17       $115.94</w:t>
       </w:r>
     </w:p>
     <w:p>
@@ -1898,8 +2299,39 @@
           <w:sz w:val="16"/>
           <w:szCs w:val="16"/>
         </w:rPr>
-        <w:t xml:space="preserve">          18           .             .          $27.93        $30.72        $23.04           .</w:t>
-      </w:r>
+        <w:t xml:space="preserve">          18         </w:t>
+      </w:r>
+      <w:proofErr w:type="gramStart"/>
+      <w:r>
+        <w:rPr>
+          <w:rFonts w:ascii="SAS Monospace" w:hAnsi="SAS Monospace" w:cs="SAS Monospace"/>
+          <w:kern w:val="0"/>
+          <w:sz w:val="16"/>
+          <w:szCs w:val="16"/>
+        </w:rPr>
+        <w:t xml:space="preserve">  .</w:t>
+      </w:r>
+      <w:proofErr w:type="gramEnd"/>
+      <w:r>
+        <w:rPr>
+          <w:rFonts w:ascii="SAS Monospace" w:hAnsi="SAS Monospace" w:cs="SAS Monospace"/>
+          <w:kern w:val="0"/>
+          <w:sz w:val="16"/>
+          <w:szCs w:val="16"/>
+        </w:rPr>
+        <w:t xml:space="preserve">             .          $27.93        $30.72        $23.04         </w:t>
+      </w:r>
+      <w:proofErr w:type="gramStart"/>
+      <w:r>
+        <w:rPr>
+          <w:rFonts w:ascii="SAS Monospace" w:hAnsi="SAS Monospace" w:cs="SAS Monospace"/>
+          <w:kern w:val="0"/>
+          <w:sz w:val="16"/>
+          <w:szCs w:val="16"/>
+        </w:rPr>
+        <w:t xml:space="preserve">  .</w:t>
+      </w:r>
+      <w:proofErr w:type="gramEnd"/>
     </w:p>
     <w:p>
       <w:pPr>
@@ -1954,8 +2386,26 @@
           <w:b/>
           <w:kern w:val="0"/>
         </w:rPr>
-        <w:t xml:space="preserve"> orion.orders_midyear</w:t>
-      </w:r>
+        <w:t xml:space="preserve"> </w:t>
+      </w:r>
+      <w:proofErr w:type="spellStart"/>
+      <w:proofErr w:type="gramStart"/>
+      <w:r>
+        <w:rPr>
+          <w:b/>
+          <w:kern w:val="0"/>
+        </w:rPr>
+        <w:t>orion.orders</w:t>
+      </w:r>
+      <w:proofErr w:type="gramEnd"/>
+      <w:r>
+        <w:rPr>
+          <w:b/>
+          <w:kern w:val="0"/>
+        </w:rPr>
+        <w:t>_midyear</w:t>
+      </w:r>
+      <w:proofErr w:type="spellEnd"/>
       <w:r>
         <w:t>. Orion Star Sales management is considering a 10% price decrease during the first three months of the upcoming year. Management wants to see how such a discount would affect this year’s sales.</w:t>
       </w:r>
@@ -1969,13 +2419,24 @@
       <w:r>
         <w:t xml:space="preserve">Partial </w:t>
       </w:r>
-      <w:r>
-        <w:rPr>
-          <w:b/>
-          <w:kern w:val="0"/>
-        </w:rPr>
-        <w:t>orion.orders_midyear</w:t>
-      </w:r>
+      <w:proofErr w:type="spellStart"/>
+      <w:proofErr w:type="gramStart"/>
+      <w:r>
+        <w:rPr>
+          <w:b/>
+          <w:kern w:val="0"/>
+        </w:rPr>
+        <w:t>orion.orders</w:t>
+      </w:r>
+      <w:proofErr w:type="gramEnd"/>
+      <w:r>
+        <w:rPr>
+          <w:b/>
+          <w:kern w:val="0"/>
+        </w:rPr>
+        <w:t>_midyear</w:t>
+      </w:r>
+      <w:proofErr w:type="spellEnd"/>
     </w:p>
     <w:p>
       <w:pPr>
@@ -2006,14 +2467,25 @@
         </w:rPr>
         <w:t xml:space="preserve">     </w:t>
       </w:r>
-      <w:r>
-        <w:rPr>
-          <w:rFonts w:ascii="SAS Monospace" w:hAnsi="SAS Monospace" w:cs="SAS Monospace"/>
-          <w:kern w:val="0"/>
-          <w:sz w:val="16"/>
-          <w:szCs w:val="16"/>
-        </w:rPr>
-        <w:t xml:space="preserve">Customer_ID     </w:t>
+      <w:proofErr w:type="spellStart"/>
+      <w:r>
+        <w:rPr>
+          <w:rFonts w:ascii="SAS Monospace" w:hAnsi="SAS Monospace" w:cs="SAS Monospace"/>
+          <w:kern w:val="0"/>
+          <w:sz w:val="16"/>
+          <w:szCs w:val="16"/>
+        </w:rPr>
+        <w:t>Customer_ID</w:t>
+      </w:r>
+      <w:proofErr w:type="spellEnd"/>
+      <w:r>
+        <w:rPr>
+          <w:rFonts w:ascii="SAS Monospace" w:hAnsi="SAS Monospace" w:cs="SAS Monospace"/>
+          <w:kern w:val="0"/>
+          <w:sz w:val="16"/>
+          <w:szCs w:val="16"/>
+        </w:rPr>
+        <w:t xml:space="preserve">     </w:t>
       </w:r>
       <w:r>
         <w:rPr>
@@ -2199,7 +2671,27 @@
           <w:sz w:val="16"/>
           <w:szCs w:val="16"/>
         </w:rPr>
-        <w:t xml:space="preserve">        5     213.10       .       478.0     525.80     394.35     191.79</w:t>
+        <w:t xml:space="preserve">        5     213.10     </w:t>
+      </w:r>
+      <w:proofErr w:type="gramStart"/>
+      <w:r>
+        <w:rPr>
+          <w:rFonts w:ascii="SAS Monospace" w:hAnsi="SAS Monospace" w:cs="SAS Monospace"/>
+          <w:kern w:val="0"/>
+          <w:sz w:val="16"/>
+          <w:szCs w:val="16"/>
+        </w:rPr>
+        <w:t xml:space="preserve">  .</w:t>
+      </w:r>
+      <w:proofErr w:type="gramEnd"/>
+      <w:r>
+        <w:rPr>
+          <w:rFonts w:ascii="SAS Monospace" w:hAnsi="SAS Monospace" w:cs="SAS Monospace"/>
+          <w:kern w:val="0"/>
+          <w:sz w:val="16"/>
+          <w:szCs w:val="16"/>
+        </w:rPr>
+        <w:t xml:space="preserve">       478.0     525.80     394.35     191.79</w:t>
       </w:r>
     </w:p>
     <w:p>
@@ -2286,7 +2778,27 @@
           <w:sz w:val="16"/>
           <w:szCs w:val="16"/>
         </w:rPr>
-        <w:t xml:space="preserve">         11      78.20       .          .         .          .        70.38</w:t>
+        <w:t xml:space="preserve">         11      78.20     </w:t>
+      </w:r>
+      <w:proofErr w:type="gramStart"/>
+      <w:r>
+        <w:rPr>
+          <w:rFonts w:ascii="SAS Monospace" w:hAnsi="SAS Monospace" w:cs="SAS Monospace"/>
+          <w:kern w:val="0"/>
+          <w:sz w:val="16"/>
+          <w:szCs w:val="16"/>
+        </w:rPr>
+        <w:t xml:space="preserve">  .</w:t>
+      </w:r>
+      <w:proofErr w:type="gramEnd"/>
+      <w:r>
+        <w:rPr>
+          <w:rFonts w:ascii="SAS Monospace" w:hAnsi="SAS Monospace" w:cs="SAS Monospace"/>
+          <w:kern w:val="0"/>
+          <w:sz w:val="16"/>
+          <w:szCs w:val="16"/>
+        </w:rPr>
+        <w:t xml:space="preserve">          .         .          .        70.38</w:t>
       </w:r>
     </w:p>
     <w:p>
@@ -2334,7 +2846,27 @@
           <w:sz w:val="16"/>
           <w:szCs w:val="16"/>
         </w:rPr>
-        <w:t xml:space="preserve">    12     135.60       .       117.6     129.36      97.02     122.04</w:t>
+        <w:t xml:space="preserve">    12     135.60     </w:t>
+      </w:r>
+      <w:proofErr w:type="gramStart"/>
+      <w:r>
+        <w:rPr>
+          <w:rFonts w:ascii="SAS Monospace" w:hAnsi="SAS Monospace" w:cs="SAS Monospace"/>
+          <w:kern w:val="0"/>
+          <w:sz w:val="16"/>
+          <w:szCs w:val="16"/>
+        </w:rPr>
+        <w:t xml:space="preserve">  .</w:t>
+      </w:r>
+      <w:proofErr w:type="gramEnd"/>
+      <w:r>
+        <w:rPr>
+          <w:rFonts w:ascii="SAS Monospace" w:hAnsi="SAS Monospace" w:cs="SAS Monospace"/>
+          <w:kern w:val="0"/>
+          <w:sz w:val="16"/>
+          <w:szCs w:val="16"/>
+        </w:rPr>
+        <w:t xml:space="preserve">       117.6     129.36      97.02     122.04</w:t>
       </w:r>
     </w:p>
     <w:p>
@@ -2373,8 +2905,39 @@
           <w:sz w:val="16"/>
           <w:szCs w:val="16"/>
         </w:rPr>
-        <w:t xml:space="preserve">         18        .         .        29.4      32.34      24.26        .</w:t>
-      </w:r>
+        <w:t xml:space="preserve">         18      </w:t>
+      </w:r>
+      <w:proofErr w:type="gramStart"/>
+      <w:r>
+        <w:rPr>
+          <w:rFonts w:ascii="SAS Monospace" w:hAnsi="SAS Monospace" w:cs="SAS Monospace"/>
+          <w:kern w:val="0"/>
+          <w:sz w:val="16"/>
+          <w:szCs w:val="16"/>
+        </w:rPr>
+        <w:t xml:space="preserve">  .</w:t>
+      </w:r>
+      <w:proofErr w:type="gramEnd"/>
+      <w:r>
+        <w:rPr>
+          <w:rFonts w:ascii="SAS Monospace" w:hAnsi="SAS Monospace" w:cs="SAS Monospace"/>
+          <w:kern w:val="0"/>
+          <w:sz w:val="16"/>
+          <w:szCs w:val="16"/>
+        </w:rPr>
+        <w:t xml:space="preserve">         .        29.4      32.34      24.26      </w:t>
+      </w:r>
+      <w:proofErr w:type="gramStart"/>
+      <w:r>
+        <w:rPr>
+          <w:rFonts w:ascii="SAS Monospace" w:hAnsi="SAS Monospace" w:cs="SAS Monospace"/>
+          <w:kern w:val="0"/>
+          <w:sz w:val="16"/>
+          <w:szCs w:val="16"/>
+        </w:rPr>
+        <w:t xml:space="preserve">  .</w:t>
+      </w:r>
+      <w:proofErr w:type="gramEnd"/>
     </w:p>
     <w:p>
       <w:pPr>
@@ -2388,6 +2951,7 @@
       <w:r>
         <w:t xml:space="preserve">Create a data set, </w:t>
       </w:r>
+      <w:proofErr w:type="spellStart"/>
       <w:r>
         <w:rPr>
           <w:b/>
@@ -2395,6 +2959,7 @@
         </w:rPr>
         <w:t>special_offer</w:t>
       </w:r>
+      <w:proofErr w:type="spellEnd"/>
       <w:r>
         <w:t>, including the 10% discount in months 1 through 3.</w:t>
       </w:r>
@@ -2491,6 +3056,7 @@
         </w:numPr>
         <w:ind w:left="900" w:hanging="324"/>
       </w:pPr>
+      <w:proofErr w:type="spellStart"/>
       <w:r>
         <w:rPr>
           <w:b/>
@@ -2498,9 +3064,15 @@
         </w:rPr>
         <w:t>Total_Sales</w:t>
       </w:r>
-      <w:r>
-        <w:t xml:space="preserve"> – the total of current sales over the six months</w:t>
-      </w:r>
+      <w:proofErr w:type="spellEnd"/>
+      <w:r>
+        <w:t xml:space="preserve"> – the total of current sales over the six </w:t>
+      </w:r>
+      <w:proofErr w:type="gramStart"/>
+      <w:r>
+        <w:t>months</w:t>
+      </w:r>
+      <w:proofErr w:type="gramEnd"/>
     </w:p>
     <w:p>
       <w:pPr>
@@ -2511,6 +3083,7 @@
         </w:numPr>
         <w:ind w:left="900" w:hanging="324"/>
       </w:pPr>
+      <w:proofErr w:type="spellStart"/>
       <w:r>
         <w:rPr>
           <w:b/>
@@ -2518,6 +3091,7 @@
         </w:rPr>
         <w:t>Projected_Sales</w:t>
       </w:r>
+      <w:proofErr w:type="spellEnd"/>
       <w:r>
         <w:t xml:space="preserve"> – the total of the adjusted sales over the six months</w:t>
       </w:r>
@@ -2551,6 +3125,7 @@
       <w:r>
         <w:t xml:space="preserve"> – the difference between </w:t>
       </w:r>
+      <w:proofErr w:type="spellStart"/>
       <w:r>
         <w:rPr>
           <w:b/>
@@ -2558,9 +3133,11 @@
         </w:rPr>
         <w:t>Total_Sales</w:t>
       </w:r>
+      <w:proofErr w:type="spellEnd"/>
       <w:r>
         <w:t xml:space="preserve"> and </w:t>
       </w:r>
+      <w:proofErr w:type="spellStart"/>
       <w:r>
         <w:rPr>
           <w:b/>
@@ -2568,6 +3145,7 @@
         </w:rPr>
         <w:t>Projected_Sales</w:t>
       </w:r>
+      <w:proofErr w:type="spellEnd"/>
     </w:p>
     <w:p>
       <w:pPr>
@@ -2577,6 +3155,7 @@
       <w:r>
         <w:t xml:space="preserve">Keep only the new variables: </w:t>
       </w:r>
+      <w:proofErr w:type="spellStart"/>
       <w:r>
         <w:rPr>
           <w:b/>
@@ -2584,9 +3163,11 @@
         </w:rPr>
         <w:t>Total_Sales</w:t>
       </w:r>
+      <w:proofErr w:type="spellEnd"/>
       <w:r>
         <w:t xml:space="preserve">, </w:t>
       </w:r>
+      <w:proofErr w:type="spellStart"/>
       <w:r>
         <w:rPr>
           <w:b/>
@@ -2594,6 +3175,7 @@
         </w:rPr>
         <w:t>Projected_Sales</w:t>
       </w:r>
+      <w:proofErr w:type="spellEnd"/>
       <w:r>
         <w:t xml:space="preserve">, </w:t>
       </w:r>
@@ -2807,8 +3389,19 @@
           <w:sz w:val="16"/>
           <w:szCs w:val="16"/>
         </w:rPr>
-        <w:t xml:space="preserve"> Sales</w:t>
-      </w:r>
+        <w:t xml:space="preserve"> </w:t>
+      </w:r>
+      <w:proofErr w:type="spellStart"/>
+      <w:r>
+        <w:rPr>
+          <w:rFonts w:ascii="SAS Monospace" w:hAnsi="SAS Monospace" w:cs="SAS Monospace"/>
+          <w:kern w:val="0"/>
+          <w:sz w:val="16"/>
+          <w:szCs w:val="16"/>
+        </w:rPr>
+        <w:t>Sales</w:t>
+      </w:r>
+      <w:proofErr w:type="spellEnd"/>
       <w:r>
         <w:rPr>
           <w:rFonts w:ascii="SAS Monospace" w:hAnsi="SAS Monospace" w:cs="SAS Monospace"/>
@@ -3128,19 +3721,31 @@
       <w:r>
         <w:t xml:space="preserve">Use the </w:t>
       </w:r>
-      <w:r>
-        <w:rPr>
-          <w:b/>
-          <w:kern w:val="0"/>
-        </w:rPr>
-        <w:t>orion.orders_midyear</w:t>
-      </w:r>
+      <w:proofErr w:type="spellStart"/>
+      <w:proofErr w:type="gramStart"/>
+      <w:r>
+        <w:rPr>
+          <w:b/>
+          <w:kern w:val="0"/>
+        </w:rPr>
+        <w:t>orion.orders</w:t>
+      </w:r>
+      <w:proofErr w:type="gramEnd"/>
+      <w:r>
+        <w:rPr>
+          <w:b/>
+          <w:kern w:val="0"/>
+        </w:rPr>
+        <w:t>_midyear</w:t>
+      </w:r>
+      <w:proofErr w:type="spellEnd"/>
       <w:r>
         <w:t xml:space="preserve"> </w:t>
       </w:r>
       <w:r>
         <w:t xml:space="preserve">data set and a lookup table to create a new data set, </w:t>
       </w:r>
+      <w:proofErr w:type="spellStart"/>
       <w:r>
         <w:rPr>
           <w:b/>
@@ -3148,6 +3753,7 @@
         </w:rPr>
         <w:t>preferred_cust</w:t>
       </w:r>
+      <w:proofErr w:type="spellEnd"/>
       <w:r>
         <w:t>.</w:t>
       </w:r>
@@ -3162,13 +3768,24 @@
       <w:r>
         <w:t xml:space="preserve">Partial </w:t>
       </w:r>
-      <w:r>
-        <w:rPr>
-          <w:b/>
-          <w:kern w:val="0"/>
-        </w:rPr>
-        <w:t>orion.orders_midyear</w:t>
-      </w:r>
+      <w:proofErr w:type="spellStart"/>
+      <w:proofErr w:type="gramStart"/>
+      <w:r>
+        <w:rPr>
+          <w:b/>
+          <w:kern w:val="0"/>
+        </w:rPr>
+        <w:t>orion.orders</w:t>
+      </w:r>
+      <w:proofErr w:type="gramEnd"/>
+      <w:r>
+        <w:rPr>
+          <w:b/>
+          <w:kern w:val="0"/>
+        </w:rPr>
+        <w:t>_midyear</w:t>
+      </w:r>
+      <w:proofErr w:type="spellEnd"/>
     </w:p>
     <w:p>
       <w:pPr>
@@ -3197,7 +3814,27 @@
           <w:sz w:val="16"/>
           <w:szCs w:val="16"/>
         </w:rPr>
-        <w:t xml:space="preserve">           Customer_ID     Month1    Month2    Month3     Month4     Month5     Month6</w:t>
+        <w:t xml:space="preserve">           </w:t>
+      </w:r>
+      <w:proofErr w:type="spellStart"/>
+      <w:r>
+        <w:rPr>
+          <w:rFonts w:ascii="SAS Monospace" w:hAnsi="SAS Monospace" w:cs="SAS Monospace"/>
+          <w:kern w:val="0"/>
+          <w:sz w:val="16"/>
+          <w:szCs w:val="16"/>
+        </w:rPr>
+        <w:t>Customer_ID</w:t>
+      </w:r>
+      <w:proofErr w:type="spellEnd"/>
+      <w:r>
+        <w:rPr>
+          <w:rFonts w:ascii="SAS Monospace" w:hAnsi="SAS Monospace" w:cs="SAS Monospace"/>
+          <w:kern w:val="0"/>
+          <w:sz w:val="16"/>
+          <w:szCs w:val="16"/>
+        </w:rPr>
+        <w:t xml:space="preserve">     Month1    Month2    Month3     Month4     Month5     Month6</w:t>
       </w:r>
     </w:p>
     <w:p>
@@ -3248,7 +3885,27 @@
           <w:sz w:val="16"/>
           <w:szCs w:val="16"/>
         </w:rPr>
-        <w:t xml:space="preserve">                     5     213.10       .       478.0     525.80     394.35     191.79</w:t>
+        <w:t xml:space="preserve">                     5     213.10     </w:t>
+      </w:r>
+      <w:proofErr w:type="gramStart"/>
+      <w:r>
+        <w:rPr>
+          <w:rFonts w:ascii="SAS Monospace" w:hAnsi="SAS Monospace" w:cs="SAS Monospace"/>
+          <w:kern w:val="0"/>
+          <w:sz w:val="16"/>
+          <w:szCs w:val="16"/>
+        </w:rPr>
+        <w:t xml:space="preserve">  .</w:t>
+      </w:r>
+      <w:proofErr w:type="gramEnd"/>
+      <w:r>
+        <w:rPr>
+          <w:rFonts w:ascii="SAS Monospace" w:hAnsi="SAS Monospace" w:cs="SAS Monospace"/>
+          <w:kern w:val="0"/>
+          <w:sz w:val="16"/>
+          <w:szCs w:val="16"/>
+        </w:rPr>
+        <w:t xml:space="preserve">       478.0     525.80     394.35     191.79</w:t>
       </w:r>
     </w:p>
     <w:p>
@@ -3308,7 +3965,27 @@
           <w:sz w:val="16"/>
           <w:szCs w:val="16"/>
         </w:rPr>
-        <w:t xml:space="preserve">                    11      78.20       .          .         .          .        70.38</w:t>
+        <w:t xml:space="preserve">                    11      78.20     </w:t>
+      </w:r>
+      <w:proofErr w:type="gramStart"/>
+      <w:r>
+        <w:rPr>
+          <w:rFonts w:ascii="SAS Monospace" w:hAnsi="SAS Monospace" w:cs="SAS Monospace"/>
+          <w:kern w:val="0"/>
+          <w:sz w:val="16"/>
+          <w:szCs w:val="16"/>
+        </w:rPr>
+        <w:t xml:space="preserve">  .</w:t>
+      </w:r>
+      <w:proofErr w:type="gramEnd"/>
+      <w:r>
+        <w:rPr>
+          <w:rFonts w:ascii="SAS Monospace" w:hAnsi="SAS Monospace" w:cs="SAS Monospace"/>
+          <w:kern w:val="0"/>
+          <w:sz w:val="16"/>
+          <w:szCs w:val="16"/>
+        </w:rPr>
+        <w:t xml:space="preserve">          .         .          .        70.38</w:t>
       </w:r>
     </w:p>
     <w:p>
@@ -3338,7 +4015,27 @@
           <w:sz w:val="16"/>
           <w:szCs w:val="16"/>
         </w:rPr>
-        <w:t xml:space="preserve">                    12     135.60       .       117.6     129.36      97.02     122.04</w:t>
+        <w:t xml:space="preserve">                    12     135.60     </w:t>
+      </w:r>
+      <w:proofErr w:type="gramStart"/>
+      <w:r>
+        <w:rPr>
+          <w:rFonts w:ascii="SAS Monospace" w:hAnsi="SAS Monospace" w:cs="SAS Monospace"/>
+          <w:kern w:val="0"/>
+          <w:sz w:val="16"/>
+          <w:szCs w:val="16"/>
+        </w:rPr>
+        <w:t xml:space="preserve">  .</w:t>
+      </w:r>
+      <w:proofErr w:type="gramEnd"/>
+      <w:r>
+        <w:rPr>
+          <w:rFonts w:ascii="SAS Monospace" w:hAnsi="SAS Monospace" w:cs="SAS Monospace"/>
+          <w:kern w:val="0"/>
+          <w:sz w:val="16"/>
+          <w:szCs w:val="16"/>
+        </w:rPr>
+        <w:t xml:space="preserve">       117.6     129.36      97.02     122.04</w:t>
       </w:r>
     </w:p>
     <w:p>
@@ -3368,8 +4065,39 @@
           <w:sz w:val="16"/>
           <w:szCs w:val="16"/>
         </w:rPr>
-        <w:t xml:space="preserve">                    18        .         .        29.4      32.34      24.26        .</w:t>
-      </w:r>
+        <w:t xml:space="preserve">                    18      </w:t>
+      </w:r>
+      <w:proofErr w:type="gramStart"/>
+      <w:r>
+        <w:rPr>
+          <w:rFonts w:ascii="SAS Monospace" w:hAnsi="SAS Monospace" w:cs="SAS Monospace"/>
+          <w:kern w:val="0"/>
+          <w:sz w:val="16"/>
+          <w:szCs w:val="16"/>
+        </w:rPr>
+        <w:t xml:space="preserve">  .</w:t>
+      </w:r>
+      <w:proofErr w:type="gramEnd"/>
+      <w:r>
+        <w:rPr>
+          <w:rFonts w:ascii="SAS Monospace" w:hAnsi="SAS Monospace" w:cs="SAS Monospace"/>
+          <w:kern w:val="0"/>
+          <w:sz w:val="16"/>
+          <w:szCs w:val="16"/>
+        </w:rPr>
+        <w:t xml:space="preserve">         .        29.4      32.34      24.26      </w:t>
+      </w:r>
+      <w:proofErr w:type="gramStart"/>
+      <w:r>
+        <w:rPr>
+          <w:rFonts w:ascii="SAS Monospace" w:hAnsi="SAS Monospace" w:cs="SAS Monospace"/>
+          <w:kern w:val="0"/>
+          <w:sz w:val="16"/>
+          <w:szCs w:val="16"/>
+        </w:rPr>
+        <w:t xml:space="preserve">  .</w:t>
+      </w:r>
+      <w:proofErr w:type="gramEnd"/>
     </w:p>
     <w:p>
       <w:pPr>
@@ -3450,9 +4178,11 @@
       <w:r>
         <w:t xml:space="preserve"> </w:t>
       </w:r>
+      <w:proofErr w:type="gramStart"/>
       <w:r>
         <w:t>200</w:t>
       </w:r>
+      <w:proofErr w:type="gramEnd"/>
     </w:p>
     <w:p>
       <w:pPr>
@@ -3480,14 +4210,26 @@
         <w:t>Over2</w:t>
       </w:r>
       <w:r>
-        <w:t>, …,</w:t>
-      </w:r>
-      <w:r>
-        <w:rPr>
-          <w:b/>
-          <w:kern w:val="0"/>
-        </w:rPr>
-        <w:t>Over6</w:t>
+        <w:t xml:space="preserve">, </w:t>
+      </w:r>
+      <w:proofErr w:type="gramStart"/>
+      <w:r>
+        <w:t>…,</w:t>
+      </w:r>
+      <w:r>
+        <w:rPr>
+          <w:b/>
+          <w:kern w:val="0"/>
+        </w:rPr>
+        <w:t>Over</w:t>
+      </w:r>
+      <w:proofErr w:type="gramEnd"/>
+      <w:r>
+        <w:rPr>
+          <w:b/>
+          <w:kern w:val="0"/>
+        </w:rPr>
+        <w:t>6</w:t>
       </w:r>
       <w:r>
         <w:t>, to hold the amount that a customer spent above the corresponding month’s target.</w:t>
@@ -3550,6 +4292,7 @@
       <w:r>
         <w:t xml:space="preserve"> in another new variable, </w:t>
       </w:r>
+      <w:proofErr w:type="spellStart"/>
       <w:r>
         <w:rPr>
           <w:b/>
@@ -3557,6 +4300,7 @@
         </w:rPr>
         <w:t>Total_Over</w:t>
       </w:r>
+      <w:proofErr w:type="spellEnd"/>
       <w:r>
         <w:t>.</w:t>
       </w:r>
@@ -3569,6 +4313,7 @@
       <w:r>
         <w:t xml:space="preserve">Write an observation only if </w:t>
       </w:r>
+      <w:proofErr w:type="spellStart"/>
       <w:r>
         <w:rPr>
           <w:b/>
@@ -3576,6 +4321,7 @@
         </w:rPr>
         <w:t>Total_Over</w:t>
       </w:r>
+      <w:proofErr w:type="spellEnd"/>
       <w:r>
         <w:t xml:space="preserve"> is greater than 500.</w:t>
       </w:r>
@@ -3600,6 +4346,7 @@
       <w:r>
         <w:t xml:space="preserve"> </w:t>
       </w:r>
+      <w:proofErr w:type="spellStart"/>
       <w:r>
         <w:rPr>
           <w:b/>
@@ -3607,6 +4354,7 @@
         </w:rPr>
         <w:t>Customer_ID</w:t>
       </w:r>
+      <w:proofErr w:type="spellEnd"/>
       <w:r>
         <w:t xml:space="preserve">, </w:t>
       </w:r>
@@ -3633,6 +4381,7 @@
       <w:r>
         <w:t xml:space="preserve">, and </w:t>
       </w:r>
+      <w:proofErr w:type="spellStart"/>
       <w:r>
         <w:rPr>
           <w:b/>
@@ -3640,6 +4389,7 @@
         </w:rPr>
         <w:t>Total_Over</w:t>
       </w:r>
+      <w:proofErr w:type="spellEnd"/>
       <w:r>
         <w:t>.</w:t>
       </w:r>
@@ -3670,7 +4420,15 @@
       </w:pPr>
       <w:r>
         <w:lastRenderedPageBreak/>
-        <w:t>Partial PROC PRINT Output  (9 Total Observations)</w:t>
+        <w:t xml:space="preserve">Partial PROC PRINT </w:t>
+      </w:r>
+      <w:proofErr w:type="gramStart"/>
+      <w:r>
+        <w:t>Output  (</w:t>
+      </w:r>
+      <w:proofErr w:type="gramEnd"/>
+      <w:r>
+        <w:t>9 Total Observations)</w:t>
       </w:r>
     </w:p>
     <w:p>
@@ -3730,7 +4488,27 @@
           <w:sz w:val="16"/>
           <w:szCs w:val="16"/>
         </w:rPr>
-        <w:t xml:space="preserve">      Customer_ID     Over1     Over2     Over3     Over4      Over5      Over6       Over</w:t>
+        <w:t xml:space="preserve">      </w:t>
+      </w:r>
+      <w:proofErr w:type="spellStart"/>
+      <w:r>
+        <w:rPr>
+          <w:rFonts w:ascii="SAS Monospace" w:hAnsi="SAS Monospace" w:cs="SAS Monospace"/>
+          <w:kern w:val="0"/>
+          <w:sz w:val="16"/>
+          <w:szCs w:val="16"/>
+        </w:rPr>
+        <w:t>Customer_ID</w:t>
+      </w:r>
+      <w:proofErr w:type="spellEnd"/>
+      <w:r>
+        <w:rPr>
+          <w:rFonts w:ascii="SAS Monospace" w:hAnsi="SAS Monospace" w:cs="SAS Monospace"/>
+          <w:kern w:val="0"/>
+          <w:sz w:val="16"/>
+          <w:szCs w:val="16"/>
+        </w:rPr>
+        <w:t xml:space="preserve">     Over1     Over2     Over3     Over4      Over5      Over6       Over</w:t>
       </w:r>
     </w:p>
     <w:p>
@@ -3781,7 +4559,47 @@
           <w:sz w:val="16"/>
           <w:szCs w:val="16"/>
         </w:rPr>
-        <w:t xml:space="preserve">                5      13.1       .       178.0     425.80     294.35        .       911.25</w:t>
+        <w:t xml:space="preserve">                5      13.1     </w:t>
+      </w:r>
+      <w:proofErr w:type="gramStart"/>
+      <w:r>
+        <w:rPr>
+          <w:rFonts w:ascii="SAS Monospace" w:hAnsi="SAS Monospace" w:cs="SAS Monospace"/>
+          <w:kern w:val="0"/>
+          <w:sz w:val="16"/>
+          <w:szCs w:val="16"/>
+        </w:rPr>
+        <w:t xml:space="preserve">  .</w:t>
+      </w:r>
+      <w:proofErr w:type="gramEnd"/>
+      <w:r>
+        <w:rPr>
+          <w:rFonts w:ascii="SAS Monospace" w:hAnsi="SAS Monospace" w:cs="SAS Monospace"/>
+          <w:kern w:val="0"/>
+          <w:sz w:val="16"/>
+          <w:szCs w:val="16"/>
+        </w:rPr>
+        <w:t xml:space="preserve">       178.0     425.80     294.35      </w:t>
+      </w:r>
+      <w:proofErr w:type="gramStart"/>
+      <w:r>
+        <w:rPr>
+          <w:rFonts w:ascii="SAS Monospace" w:hAnsi="SAS Monospace" w:cs="SAS Monospace"/>
+          <w:kern w:val="0"/>
+          <w:sz w:val="16"/>
+          <w:szCs w:val="16"/>
+        </w:rPr>
+        <w:t xml:space="preserve">  .</w:t>
+      </w:r>
+      <w:proofErr w:type="gramEnd"/>
+      <w:r>
+        <w:rPr>
+          <w:rFonts w:ascii="SAS Monospace" w:hAnsi="SAS Monospace" w:cs="SAS Monospace"/>
+          <w:kern w:val="0"/>
+          <w:sz w:val="16"/>
+          <w:szCs w:val="16"/>
+        </w:rPr>
+        <w:t xml:space="preserve">       911.25</w:t>
       </w:r>
     </w:p>
     <w:p>
@@ -3811,7 +4629,47 @@
           <w:sz w:val="16"/>
           <w:szCs w:val="16"/>
         </w:rPr>
-        <w:t xml:space="preserve">               10        .      14.09    2576.9    3064.59    2273.44        .      7929.02</w:t>
+        <w:t xml:space="preserve">               10      </w:t>
+      </w:r>
+      <w:proofErr w:type="gramStart"/>
+      <w:r>
+        <w:rPr>
+          <w:rFonts w:ascii="SAS Monospace" w:hAnsi="SAS Monospace" w:cs="SAS Monospace"/>
+          <w:kern w:val="0"/>
+          <w:sz w:val="16"/>
+          <w:szCs w:val="16"/>
+        </w:rPr>
+        <w:t xml:space="preserve">  .</w:t>
+      </w:r>
+      <w:proofErr w:type="gramEnd"/>
+      <w:r>
+        <w:rPr>
+          <w:rFonts w:ascii="SAS Monospace" w:hAnsi="SAS Monospace" w:cs="SAS Monospace"/>
+          <w:kern w:val="0"/>
+          <w:sz w:val="16"/>
+          <w:szCs w:val="16"/>
+        </w:rPr>
+        <w:t xml:space="preserve">      14.09    2576.9    3064.59    2273.44      </w:t>
+      </w:r>
+      <w:proofErr w:type="gramStart"/>
+      <w:r>
+        <w:rPr>
+          <w:rFonts w:ascii="SAS Monospace" w:hAnsi="SAS Monospace" w:cs="SAS Monospace"/>
+          <w:kern w:val="0"/>
+          <w:sz w:val="16"/>
+          <w:szCs w:val="16"/>
+        </w:rPr>
+        <w:t xml:space="preserve">  .</w:t>
+      </w:r>
+      <w:proofErr w:type="gramEnd"/>
+      <w:r>
+        <w:rPr>
+          <w:rFonts w:ascii="SAS Monospace" w:hAnsi="SAS Monospace" w:cs="SAS Monospace"/>
+          <w:kern w:val="0"/>
+          <w:sz w:val="16"/>
+          <w:szCs w:val="16"/>
+        </w:rPr>
+        <w:t xml:space="preserve">      7929.02</w:t>
       </w:r>
     </w:p>
     <w:p>
@@ -3841,7 +4699,27 @@
           <w:sz w:val="16"/>
           <w:szCs w:val="16"/>
         </w:rPr>
-        <w:t xml:space="preserve">               27     110.7    382.90        .         .          .        79.63     573.23</w:t>
+        <w:t xml:space="preserve">               27     110.7    382.90      </w:t>
+      </w:r>
+      <w:proofErr w:type="gramStart"/>
+      <w:r>
+        <w:rPr>
+          <w:rFonts w:ascii="SAS Monospace" w:hAnsi="SAS Monospace" w:cs="SAS Monospace"/>
+          <w:kern w:val="0"/>
+          <w:sz w:val="16"/>
+          <w:szCs w:val="16"/>
+        </w:rPr>
+        <w:t xml:space="preserve">  .</w:t>
+      </w:r>
+      <w:proofErr w:type="gramEnd"/>
+      <w:r>
+        <w:rPr>
+          <w:rFonts w:ascii="SAS Monospace" w:hAnsi="SAS Monospace" w:cs="SAS Monospace"/>
+          <w:kern w:val="0"/>
+          <w:sz w:val="16"/>
+          <w:szCs w:val="16"/>
+        </w:rPr>
+        <w:t xml:space="preserve">         .          .        79.63     573.23</w:t>
       </w:r>
     </w:p>
     <w:p>
@@ -3871,7 +4749,27 @@
           <w:sz w:val="16"/>
           <w:szCs w:val="16"/>
         </w:rPr>
-        <w:t xml:space="preserve">               31    1284.3       .          .         .          .      1135.87    2420.17</w:t>
+        <w:t xml:space="preserve">               31    1284.3     </w:t>
+      </w:r>
+      <w:proofErr w:type="gramStart"/>
+      <w:r>
+        <w:rPr>
+          <w:rFonts w:ascii="SAS Monospace" w:hAnsi="SAS Monospace" w:cs="SAS Monospace"/>
+          <w:kern w:val="0"/>
+          <w:sz w:val="16"/>
+          <w:szCs w:val="16"/>
+        </w:rPr>
+        <w:t xml:space="preserve">  .</w:t>
+      </w:r>
+      <w:proofErr w:type="gramEnd"/>
+      <w:r>
+        <w:rPr>
+          <w:rFonts w:ascii="SAS Monospace" w:hAnsi="SAS Monospace" w:cs="SAS Monospace"/>
+          <w:kern w:val="0"/>
+          <w:sz w:val="16"/>
+          <w:szCs w:val="16"/>
+        </w:rPr>
+        <w:t xml:space="preserve">          .         .          .      1135.87    2420.17</w:t>
       </w:r>
     </w:p>
     <w:p>
@@ -3901,7 +4799,27 @@
           <w:sz w:val="16"/>
           <w:szCs w:val="16"/>
         </w:rPr>
-        <w:t xml:space="preserve">               34     442.5       .          .         .          .       378.25     820.75</w:t>
+        <w:t xml:space="preserve">               34     442.5     </w:t>
+      </w:r>
+      <w:proofErr w:type="gramStart"/>
+      <w:r>
+        <w:rPr>
+          <w:rFonts w:ascii="SAS Monospace" w:hAnsi="SAS Monospace" w:cs="SAS Monospace"/>
+          <w:kern w:val="0"/>
+          <w:sz w:val="16"/>
+          <w:szCs w:val="16"/>
+        </w:rPr>
+        <w:t xml:space="preserve">  .</w:t>
+      </w:r>
+      <w:proofErr w:type="gramEnd"/>
+      <w:r>
+        <w:rPr>
+          <w:rFonts w:ascii="SAS Monospace" w:hAnsi="SAS Monospace" w:cs="SAS Monospace"/>
+          <w:kern w:val="0"/>
+          <w:sz w:val="16"/>
+          <w:szCs w:val="16"/>
+        </w:rPr>
+        <w:t xml:space="preserve">          .         .          .       378.25     820.75</w:t>
       </w:r>
     </w:p>
     <w:p>
@@ -3989,6 +4907,7 @@
       <w:r>
         <w:t xml:space="preserve">The test results from each testing session are entered into the SAS data set </w:t>
       </w:r>
+      <w:proofErr w:type="spellStart"/>
       <w:r>
         <w:rPr>
           <w:b/>
@@ -3996,6 +4915,7 @@
         </w:rPr>
         <w:t>orion.test_answers</w:t>
       </w:r>
+      <w:proofErr w:type="spellEnd"/>
       <w:r>
         <w:t xml:space="preserve"> </w:t>
       </w:r>
@@ -4010,6 +4930,7 @@
       <w:r>
         <w:t xml:space="preserve">Each observation in </w:t>
       </w:r>
+      <w:proofErr w:type="spellStart"/>
       <w:r>
         <w:rPr>
           <w:b/>
@@ -4017,11 +4938,17 @@
         </w:rPr>
         <w:t>orion.test_answers</w:t>
       </w:r>
+      <w:proofErr w:type="spellEnd"/>
       <w:r>
         <w:t xml:space="preserve"> </w:t>
       </w:r>
-      <w:r>
-        <w:t>contains a single person’s answers.</w:t>
+      <w:proofErr w:type="gramStart"/>
+      <w:r>
+        <w:t>contains</w:t>
+      </w:r>
+      <w:proofErr w:type="gramEnd"/>
+      <w:r>
+        <w:t xml:space="preserve"> a single person’s answers.</w:t>
       </w:r>
     </w:p>
     <w:p>
@@ -4040,12 +4967,21 @@
       <w:r>
         <w:t xml:space="preserve">Partial </w:t>
       </w:r>
-      <w:r>
-        <w:rPr>
-          <w:b/>
-          <w:kern w:val="0"/>
-        </w:rPr>
-        <w:t xml:space="preserve">orion.test_answers </w:t>
+      <w:proofErr w:type="spellStart"/>
+      <w:r>
+        <w:rPr>
+          <w:b/>
+          <w:kern w:val="0"/>
+        </w:rPr>
+        <w:t>orion.test_answers</w:t>
+      </w:r>
+      <w:proofErr w:type="spellEnd"/>
+      <w:r>
+        <w:rPr>
+          <w:b/>
+          <w:kern w:val="0"/>
+        </w:rPr>
+        <w:t xml:space="preserve"> </w:t>
       </w:r>
       <w:r>
         <w:t>(15 Total Observations)</w:t>
@@ -4797,6 +5733,7 @@
         </w:rPr>
         <w:t xml:space="preserve">Read </w:t>
       </w:r>
+      <w:proofErr w:type="spellStart"/>
       <w:r>
         <w:rPr>
           <w:b/>
@@ -4804,6 +5741,7 @@
         </w:rPr>
         <w:t>orion.test_answers</w:t>
       </w:r>
+      <w:proofErr w:type="spellEnd"/>
       <w:r>
         <w:t xml:space="preserve"> </w:t>
       </w:r>
@@ -4935,6 +5873,7 @@
         </w:rPr>
         <w:t xml:space="preserve">Print the </w:t>
       </w:r>
+      <w:proofErr w:type="spellStart"/>
       <w:r>
         <w:rPr>
           <w:b/>
@@ -4942,6 +5881,7 @@
         </w:rPr>
         <w:t>passed</w:t>
       </w:r>
+      <w:proofErr w:type="spellEnd"/>
       <w:r>
         <w:rPr>
           <w:kern w:val="0"/>
@@ -5098,7 +6038,27 @@
           <w:sz w:val="16"/>
           <w:szCs w:val="16"/>
         </w:rPr>
-        <w:t xml:space="preserve">     Obs        ID       Q1    Q2    Q3    Q4    Q5    Q6    Q7    Q8    Q9    Q10    Score</w:t>
+        <w:t xml:space="preserve">     </w:t>
+      </w:r>
+      <w:proofErr w:type="spellStart"/>
+      <w:r>
+        <w:rPr>
+          <w:rFonts w:ascii="SAS Monospace" w:hAnsi="SAS Monospace" w:cs="SAS Monospace"/>
+          <w:kern w:val="0"/>
+          <w:sz w:val="16"/>
+          <w:szCs w:val="16"/>
+        </w:rPr>
+        <w:t>Obs</w:t>
+      </w:r>
+      <w:proofErr w:type="spellEnd"/>
+      <w:r>
+        <w:rPr>
+          <w:rFonts w:ascii="SAS Monospace" w:hAnsi="SAS Monospace" w:cs="SAS Monospace"/>
+          <w:kern w:val="0"/>
+          <w:sz w:val="16"/>
+          <w:szCs w:val="16"/>
+        </w:rPr>
+        <w:t xml:space="preserve">        ID       Q1    Q2    Q3    Q4    Q5    Q6    Q7    Q8    Q9    Q10    Score</w:t>
       </w:r>
     </w:p>
     <w:p>
@@ -5264,7 +6224,87 @@
           <w:sz w:val="16"/>
           <w:szCs w:val="16"/>
         </w:rPr>
-        <w:t>4      121038     B     C     C     B     D     D     D     B     B      A        7</w:t>
+        <w:t xml:space="preserve">4      121038     B     C     </w:t>
+      </w:r>
+      <w:proofErr w:type="spellStart"/>
+      <w:r>
+        <w:rPr>
+          <w:rFonts w:ascii="SAS Monospace" w:hAnsi="SAS Monospace" w:cs="SAS Monospace"/>
+          <w:kern w:val="0"/>
+          <w:sz w:val="16"/>
+          <w:szCs w:val="16"/>
+        </w:rPr>
+        <w:t>C</w:t>
+      </w:r>
+      <w:proofErr w:type="spellEnd"/>
+      <w:r>
+        <w:rPr>
+          <w:rFonts w:ascii="SAS Monospace" w:hAnsi="SAS Monospace" w:cs="SAS Monospace"/>
+          <w:kern w:val="0"/>
+          <w:sz w:val="16"/>
+          <w:szCs w:val="16"/>
+        </w:rPr>
+        <w:t xml:space="preserve">     B     D     </w:t>
+      </w:r>
+      <w:proofErr w:type="spellStart"/>
+      <w:r>
+        <w:rPr>
+          <w:rFonts w:ascii="SAS Monospace" w:hAnsi="SAS Monospace" w:cs="SAS Monospace"/>
+          <w:kern w:val="0"/>
+          <w:sz w:val="16"/>
+          <w:szCs w:val="16"/>
+        </w:rPr>
+        <w:t>D</w:t>
+      </w:r>
+      <w:proofErr w:type="spellEnd"/>
+      <w:r>
+        <w:rPr>
+          <w:rFonts w:ascii="SAS Monospace" w:hAnsi="SAS Monospace" w:cs="SAS Monospace"/>
+          <w:kern w:val="0"/>
+          <w:sz w:val="16"/>
+          <w:szCs w:val="16"/>
+        </w:rPr>
+        <w:t xml:space="preserve">     </w:t>
+      </w:r>
+      <w:proofErr w:type="spellStart"/>
+      <w:r>
+        <w:rPr>
+          <w:rFonts w:ascii="SAS Monospace" w:hAnsi="SAS Monospace" w:cs="SAS Monospace"/>
+          <w:kern w:val="0"/>
+          <w:sz w:val="16"/>
+          <w:szCs w:val="16"/>
+        </w:rPr>
+        <w:t>D</w:t>
+      </w:r>
+      <w:proofErr w:type="spellEnd"/>
+      <w:r>
+        <w:rPr>
+          <w:rFonts w:ascii="SAS Monospace" w:hAnsi="SAS Monospace" w:cs="SAS Monospace"/>
+          <w:kern w:val="0"/>
+          <w:sz w:val="16"/>
+          <w:szCs w:val="16"/>
+        </w:rPr>
+        <w:t xml:space="preserve">     B     </w:t>
+      </w:r>
+      <w:proofErr w:type="spellStart"/>
+      <w:r>
+        <w:rPr>
+          <w:rFonts w:ascii="SAS Monospace" w:hAnsi="SAS Monospace" w:cs="SAS Monospace"/>
+          <w:kern w:val="0"/>
+          <w:sz w:val="16"/>
+          <w:szCs w:val="16"/>
+        </w:rPr>
+        <w:t>B</w:t>
+      </w:r>
+      <w:proofErr w:type="spellEnd"/>
+      <w:r>
+        <w:rPr>
+          <w:rFonts w:ascii="SAS Monospace" w:hAnsi="SAS Monospace" w:cs="SAS Monospace"/>
+          <w:kern w:val="0"/>
+          <w:sz w:val="16"/>
+          <w:szCs w:val="16"/>
+        </w:rPr>
+        <w:t xml:space="preserve">      A        7</w:t>
       </w:r>
     </w:p>
     <w:p>
@@ -5463,7 +6503,27 @@
           <w:sz w:val="16"/>
           <w:szCs w:val="16"/>
         </w:rPr>
-        <w:t xml:space="preserve">     Obs        ID       Q1    Q2    Q3    Q4    Q5    Q6    Q7    Q8    Q9    Q10    Score</w:t>
+        <w:t xml:space="preserve">     </w:t>
+      </w:r>
+      <w:proofErr w:type="spellStart"/>
+      <w:r>
+        <w:rPr>
+          <w:rFonts w:ascii="SAS Monospace" w:hAnsi="SAS Monospace" w:cs="SAS Monospace"/>
+          <w:kern w:val="0"/>
+          <w:sz w:val="16"/>
+          <w:szCs w:val="16"/>
+        </w:rPr>
+        <w:t>Obs</w:t>
+      </w:r>
+      <w:proofErr w:type="spellEnd"/>
+      <w:r>
+        <w:rPr>
+          <w:rFonts w:ascii="SAS Monospace" w:hAnsi="SAS Monospace" w:cs="SAS Monospace"/>
+          <w:kern w:val="0"/>
+          <w:sz w:val="16"/>
+          <w:szCs w:val="16"/>
+        </w:rPr>
+        <w:t xml:space="preserve">        ID       Q1    Q2    Q3    Q4    Q5    Q6    Q7    Q8    Q9    Q10    Score</w:t>
       </w:r>
     </w:p>
     <w:p>
@@ -5565,7 +6625,47 @@
           <w:sz w:val="16"/>
           <w:szCs w:val="16"/>
         </w:rPr>
-        <w:t>2       120656     B     C     C     A     D     B     B     C     A      D       2</w:t>
+        <w:t xml:space="preserve">2       120656     B     C     </w:t>
+      </w:r>
+      <w:proofErr w:type="spellStart"/>
+      <w:r>
+        <w:rPr>
+          <w:rFonts w:ascii="SAS Monospace" w:hAnsi="SAS Monospace" w:cs="SAS Monospace"/>
+          <w:kern w:val="0"/>
+          <w:sz w:val="16"/>
+          <w:szCs w:val="16"/>
+        </w:rPr>
+        <w:t>C</w:t>
+      </w:r>
+      <w:proofErr w:type="spellEnd"/>
+      <w:r>
+        <w:rPr>
+          <w:rFonts w:ascii="SAS Monospace" w:hAnsi="SAS Monospace" w:cs="SAS Monospace"/>
+          <w:kern w:val="0"/>
+          <w:sz w:val="16"/>
+          <w:szCs w:val="16"/>
+        </w:rPr>
+        <w:t xml:space="preserve">     A     D     B     </w:t>
+      </w:r>
+      <w:proofErr w:type="spellStart"/>
+      <w:r>
+        <w:rPr>
+          <w:rFonts w:ascii="SAS Monospace" w:hAnsi="SAS Monospace" w:cs="SAS Monospace"/>
+          <w:kern w:val="0"/>
+          <w:sz w:val="16"/>
+          <w:szCs w:val="16"/>
+        </w:rPr>
+        <w:t>B</w:t>
+      </w:r>
+      <w:proofErr w:type="spellEnd"/>
+      <w:r>
+        <w:rPr>
+          <w:rFonts w:ascii="SAS Monospace" w:hAnsi="SAS Monospace" w:cs="SAS Monospace"/>
+          <w:kern w:val="0"/>
+          <w:sz w:val="16"/>
+          <w:szCs w:val="16"/>
+        </w:rPr>
+        <w:t xml:space="preserve">     C     A      D       2</w:t>
       </w:r>
     </w:p>
     <w:p>
@@ -5591,7 +6691,67 @@
           <w:sz w:val="16"/>
           <w:szCs w:val="16"/>
         </w:rPr>
-        <w:t xml:space="preserve">      3       120798           A     C     B     D     D     D     B     B      A       6</w:t>
+        <w:t xml:space="preserve">      3       120798           A     C     B     D     </w:t>
+      </w:r>
+      <w:proofErr w:type="spellStart"/>
+      <w:r>
+        <w:rPr>
+          <w:rFonts w:ascii="SAS Monospace" w:hAnsi="SAS Monospace" w:cs="SAS Monospace"/>
+          <w:kern w:val="0"/>
+          <w:sz w:val="16"/>
+          <w:szCs w:val="16"/>
+        </w:rPr>
+        <w:t>D</w:t>
+      </w:r>
+      <w:proofErr w:type="spellEnd"/>
+      <w:r>
+        <w:rPr>
+          <w:rFonts w:ascii="SAS Monospace" w:hAnsi="SAS Monospace" w:cs="SAS Monospace"/>
+          <w:kern w:val="0"/>
+          <w:sz w:val="16"/>
+          <w:szCs w:val="16"/>
+        </w:rPr>
+        <w:t xml:space="preserve">     </w:t>
+      </w:r>
+      <w:proofErr w:type="spellStart"/>
+      <w:r>
+        <w:rPr>
+          <w:rFonts w:ascii="SAS Monospace" w:hAnsi="SAS Monospace" w:cs="SAS Monospace"/>
+          <w:kern w:val="0"/>
+          <w:sz w:val="16"/>
+          <w:szCs w:val="16"/>
+        </w:rPr>
+        <w:t>D</w:t>
+      </w:r>
+      <w:proofErr w:type="spellEnd"/>
+      <w:r>
+        <w:rPr>
+          <w:rFonts w:ascii="SAS Monospace" w:hAnsi="SAS Monospace" w:cs="SAS Monospace"/>
+          <w:kern w:val="0"/>
+          <w:sz w:val="16"/>
+          <w:szCs w:val="16"/>
+        </w:rPr>
+        <w:t xml:space="preserve">     B     </w:t>
+      </w:r>
+      <w:proofErr w:type="spellStart"/>
+      <w:r>
+        <w:rPr>
+          <w:rFonts w:ascii="SAS Monospace" w:hAnsi="SAS Monospace" w:cs="SAS Monospace"/>
+          <w:kern w:val="0"/>
+          <w:sz w:val="16"/>
+          <w:szCs w:val="16"/>
+        </w:rPr>
+        <w:t>B</w:t>
+      </w:r>
+      <w:proofErr w:type="spellEnd"/>
+      <w:r>
+        <w:rPr>
+          <w:rFonts w:ascii="SAS Monospace" w:hAnsi="SAS Monospace" w:cs="SAS Monospace"/>
+          <w:kern w:val="0"/>
+          <w:sz w:val="16"/>
+          <w:szCs w:val="16"/>
+        </w:rPr>
+        <w:t xml:space="preserve">      A       6</w:t>
       </w:r>
     </w:p>
     <w:p/>
@@ -5637,12 +6797,22 @@
       <w:r>
         <w:t xml:space="preserve">The data set </w:t>
       </w:r>
-      <w:r>
-        <w:rPr>
-          <w:b/>
-        </w:rPr>
-        <w:t>orion.orders_midyear</w:t>
-      </w:r>
+      <w:proofErr w:type="spellStart"/>
+      <w:proofErr w:type="gramStart"/>
+      <w:r>
+        <w:rPr>
+          <w:b/>
+        </w:rPr>
+        <w:t>orion.orders</w:t>
+      </w:r>
+      <w:proofErr w:type="gramEnd"/>
+      <w:r>
+        <w:rPr>
+          <w:b/>
+        </w:rPr>
+        <w:t>_midyear</w:t>
+      </w:r>
+      <w:proofErr w:type="spellEnd"/>
       <w:r>
         <w:t xml:space="preserve"> contains an observation for each customer, </w:t>
       </w:r>
@@ -5655,12 +6825,22 @@
       <w:r>
         <w:t xml:space="preserve">Partial Listing of </w:t>
       </w:r>
-      <w:r>
-        <w:rPr>
-          <w:b/>
-        </w:rPr>
-        <w:t>orion.orders_midyear</w:t>
-      </w:r>
+      <w:proofErr w:type="spellStart"/>
+      <w:proofErr w:type="gramStart"/>
+      <w:r>
+        <w:rPr>
+          <w:b/>
+        </w:rPr>
+        <w:t>orion.orders</w:t>
+      </w:r>
+      <w:proofErr w:type="gramEnd"/>
+      <w:r>
+        <w:rPr>
+          <w:b/>
+        </w:rPr>
+        <w:t>_midyear</w:t>
+      </w:r>
+      <w:proofErr w:type="spellEnd"/>
       <w:r>
         <w:t xml:space="preserve"> (24 Total Observations)</w:t>
       </w:r>
@@ -5691,7 +6871,47 @@
           <w:sz w:val="16"/>
           <w:szCs w:val="16"/>
         </w:rPr>
-        <w:t xml:space="preserve">       Obs     Customer_ID     </w:t>
+        <w:t xml:space="preserve">       </w:t>
+      </w:r>
+      <w:proofErr w:type="spellStart"/>
+      <w:r>
+        <w:rPr>
+          <w:rFonts w:ascii="SAS Monospace" w:hAnsi="SAS Monospace" w:cs="SAS Monospace"/>
+          <w:kern w:val="0"/>
+          <w:sz w:val="16"/>
+          <w:szCs w:val="16"/>
+        </w:rPr>
+        <w:t>Obs</w:t>
+      </w:r>
+      <w:proofErr w:type="spellEnd"/>
+      <w:r>
+        <w:rPr>
+          <w:rFonts w:ascii="SAS Monospace" w:hAnsi="SAS Monospace" w:cs="SAS Monospace"/>
+          <w:kern w:val="0"/>
+          <w:sz w:val="16"/>
+          <w:szCs w:val="16"/>
+        </w:rPr>
+        <w:t xml:space="preserve">     </w:t>
+      </w:r>
+      <w:proofErr w:type="spellStart"/>
+      <w:r>
+        <w:rPr>
+          <w:rFonts w:ascii="SAS Monospace" w:hAnsi="SAS Monospace" w:cs="SAS Monospace"/>
+          <w:kern w:val="0"/>
+          <w:sz w:val="16"/>
+          <w:szCs w:val="16"/>
+        </w:rPr>
+        <w:t>Customer_ID</w:t>
+      </w:r>
+      <w:proofErr w:type="spellEnd"/>
+      <w:r>
+        <w:rPr>
+          <w:rFonts w:ascii="SAS Monospace" w:hAnsi="SAS Monospace" w:cs="SAS Monospace"/>
+          <w:kern w:val="0"/>
+          <w:sz w:val="16"/>
+          <w:szCs w:val="16"/>
+        </w:rPr>
+        <w:t xml:space="preserve">     </w:t>
       </w:r>
       <w:r>
         <w:rPr>
@@ -5812,7 +7032,27 @@
           <w:sz w:val="16"/>
           <w:szCs w:val="16"/>
         </w:rPr>
-        <w:t xml:space="preserve">         1               5     213.10       .       478.0     525.80     394.35     191.79</w:t>
+        <w:t xml:space="preserve">         1               5     213.10     </w:t>
+      </w:r>
+      <w:proofErr w:type="gramStart"/>
+      <w:r>
+        <w:rPr>
+          <w:rFonts w:ascii="SAS Monospace" w:hAnsi="SAS Monospace" w:cs="SAS Monospace"/>
+          <w:kern w:val="0"/>
+          <w:sz w:val="16"/>
+          <w:szCs w:val="16"/>
+        </w:rPr>
+        <w:t xml:space="preserve">  .</w:t>
+      </w:r>
+      <w:proofErr w:type="gramEnd"/>
+      <w:r>
+        <w:rPr>
+          <w:rFonts w:ascii="SAS Monospace" w:hAnsi="SAS Monospace" w:cs="SAS Monospace"/>
+          <w:kern w:val="0"/>
+          <w:sz w:val="16"/>
+          <w:szCs w:val="16"/>
+        </w:rPr>
+        <w:t xml:space="preserve">       478.0     525.80     394.35     191.79</w:t>
       </w:r>
     </w:p>
     <w:p>
@@ -5870,7 +7110,27 @@
           <w:sz w:val="16"/>
           <w:szCs w:val="16"/>
         </w:rPr>
-        <w:t xml:space="preserve">         3              11      78.20       .          .         .          .        70.38</w:t>
+        <w:t xml:space="preserve">         3              11      78.20     </w:t>
+      </w:r>
+      <w:proofErr w:type="gramStart"/>
+      <w:r>
+        <w:rPr>
+          <w:rFonts w:ascii="SAS Monospace" w:hAnsi="SAS Monospace" w:cs="SAS Monospace"/>
+          <w:kern w:val="0"/>
+          <w:sz w:val="16"/>
+          <w:szCs w:val="16"/>
+        </w:rPr>
+        <w:t xml:space="preserve">  .</w:t>
+      </w:r>
+      <w:proofErr w:type="gramEnd"/>
+      <w:r>
+        <w:rPr>
+          <w:rFonts w:ascii="SAS Monospace" w:hAnsi="SAS Monospace" w:cs="SAS Monospace"/>
+          <w:kern w:val="0"/>
+          <w:sz w:val="16"/>
+          <w:szCs w:val="16"/>
+        </w:rPr>
+        <w:t xml:space="preserve">          .         .          .        70.38</w:t>
       </w:r>
     </w:p>
     <w:p>
@@ -5899,7 +7159,27 @@
           <w:sz w:val="16"/>
           <w:szCs w:val="16"/>
         </w:rPr>
-        <w:t xml:space="preserve">         4              12     135.60       .       117.6     129.36      97.02     122.04</w:t>
+        <w:t xml:space="preserve">         4              12     135.60     </w:t>
+      </w:r>
+      <w:proofErr w:type="gramStart"/>
+      <w:r>
+        <w:rPr>
+          <w:rFonts w:ascii="SAS Monospace" w:hAnsi="SAS Monospace" w:cs="SAS Monospace"/>
+          <w:kern w:val="0"/>
+          <w:sz w:val="16"/>
+          <w:szCs w:val="16"/>
+        </w:rPr>
+        <w:t xml:space="preserve">  .</w:t>
+      </w:r>
+      <w:proofErr w:type="gramEnd"/>
+      <w:r>
+        <w:rPr>
+          <w:rFonts w:ascii="SAS Monospace" w:hAnsi="SAS Monospace" w:cs="SAS Monospace"/>
+          <w:kern w:val="0"/>
+          <w:sz w:val="16"/>
+          <w:szCs w:val="16"/>
+        </w:rPr>
+        <w:t xml:space="preserve">       117.6     129.36      97.02     122.04</w:t>
       </w:r>
     </w:p>
     <w:p>
@@ -5928,8 +7208,39 @@
           <w:sz w:val="16"/>
           <w:szCs w:val="16"/>
         </w:rPr>
-        <w:t xml:space="preserve">         5              18        .         .        29.4      32.34      24.26        .</w:t>
-      </w:r>
+        <w:t xml:space="preserve">         5              18      </w:t>
+      </w:r>
+      <w:proofErr w:type="gramStart"/>
+      <w:r>
+        <w:rPr>
+          <w:rFonts w:ascii="SAS Monospace" w:hAnsi="SAS Monospace" w:cs="SAS Monospace"/>
+          <w:kern w:val="0"/>
+          <w:sz w:val="16"/>
+          <w:szCs w:val="16"/>
+        </w:rPr>
+        <w:t xml:space="preserve">  .</w:t>
+      </w:r>
+      <w:proofErr w:type="gramEnd"/>
+      <w:r>
+        <w:rPr>
+          <w:rFonts w:ascii="SAS Monospace" w:hAnsi="SAS Monospace" w:cs="SAS Monospace"/>
+          <w:kern w:val="0"/>
+          <w:sz w:val="16"/>
+          <w:szCs w:val="16"/>
+        </w:rPr>
+        <w:t xml:space="preserve">         .        29.4      32.34      24.26      </w:t>
+      </w:r>
+      <w:proofErr w:type="gramStart"/>
+      <w:r>
+        <w:rPr>
+          <w:rFonts w:ascii="SAS Monospace" w:hAnsi="SAS Monospace" w:cs="SAS Monospace"/>
+          <w:kern w:val="0"/>
+          <w:sz w:val="16"/>
+          <w:szCs w:val="16"/>
+        </w:rPr>
+        <w:t xml:space="preserve">  .</w:t>
+      </w:r>
+      <w:proofErr w:type="gramEnd"/>
     </w:p>
     <w:p>
       <w:pPr>
@@ -5943,21 +7254,33 @@
       <w:r>
         <w:t xml:space="preserve">Rotate </w:t>
       </w:r>
-      <w:r>
-        <w:rPr>
-          <w:b/>
-        </w:rPr>
-        <w:t>orion.orders_midyear</w:t>
-      </w:r>
+      <w:proofErr w:type="spellStart"/>
+      <w:proofErr w:type="gramStart"/>
+      <w:r>
+        <w:rPr>
+          <w:b/>
+        </w:rPr>
+        <w:t>orion.orders</w:t>
+      </w:r>
+      <w:proofErr w:type="gramEnd"/>
+      <w:r>
+        <w:rPr>
+          <w:b/>
+        </w:rPr>
+        <w:t>_midyear</w:t>
+      </w:r>
+      <w:proofErr w:type="spellEnd"/>
       <w:r>
         <w:t xml:space="preserve"> to create an output data set, </w:t>
       </w:r>
+      <w:proofErr w:type="spellStart"/>
       <w:r>
         <w:rPr>
           <w:b/>
         </w:rPr>
         <w:t>sixmonths</w:t>
       </w:r>
+      <w:proofErr w:type="spellEnd"/>
       <w:r>
         <w:t xml:space="preserve">, </w:t>
       </w:r>
@@ -5973,12 +7296,14 @@
       <w:r>
         <w:t xml:space="preserve">The data set should contain </w:t>
       </w:r>
+      <w:proofErr w:type="spellStart"/>
       <w:r>
         <w:rPr>
           <w:b/>
         </w:rPr>
         <w:t>Customer_ID</w:t>
       </w:r>
+      <w:proofErr w:type="spellEnd"/>
       <w:r>
         <w:t xml:space="preserve">, </w:t>
       </w:r>
@@ -6060,7 +7385,47 @@
           <w:sz w:val="16"/>
           <w:szCs w:val="16"/>
         </w:rPr>
-        <w:t xml:space="preserve">                             Obs     Customer_ID    Month     Sales</w:t>
+        <w:t xml:space="preserve">                             </w:t>
+      </w:r>
+      <w:proofErr w:type="spellStart"/>
+      <w:r>
+        <w:rPr>
+          <w:rFonts w:ascii="SAS Monospace" w:hAnsi="SAS Monospace" w:cs="SAS Monospace"/>
+          <w:kern w:val="0"/>
+          <w:sz w:val="16"/>
+          <w:szCs w:val="16"/>
+        </w:rPr>
+        <w:t>Obs</w:t>
+      </w:r>
+      <w:proofErr w:type="spellEnd"/>
+      <w:r>
+        <w:rPr>
+          <w:rFonts w:ascii="SAS Monospace" w:hAnsi="SAS Monospace" w:cs="SAS Monospace"/>
+          <w:kern w:val="0"/>
+          <w:sz w:val="16"/>
+          <w:szCs w:val="16"/>
+        </w:rPr>
+        <w:t xml:space="preserve">     </w:t>
+      </w:r>
+      <w:proofErr w:type="spellStart"/>
+      <w:r>
+        <w:rPr>
+          <w:rFonts w:ascii="SAS Monospace" w:hAnsi="SAS Monospace" w:cs="SAS Monospace"/>
+          <w:kern w:val="0"/>
+          <w:sz w:val="16"/>
+          <w:szCs w:val="16"/>
+        </w:rPr>
+        <w:t>Customer_ID</w:t>
+      </w:r>
+      <w:proofErr w:type="spellEnd"/>
+      <w:r>
+        <w:rPr>
+          <w:rFonts w:ascii="SAS Monospace" w:hAnsi="SAS Monospace" w:cs="SAS Monospace"/>
+          <w:kern w:val="0"/>
+          <w:sz w:val="16"/>
+          <w:szCs w:val="16"/>
+        </w:rPr>
+        <w:t xml:space="preserve">    Month     Sales</w:t>
       </w:r>
     </w:p>
     <w:p>
@@ -6272,33 +7637,39 @@
       <w:r>
         <w:t xml:space="preserve">The data set </w:t>
       </w:r>
+      <w:proofErr w:type="spellStart"/>
       <w:r>
         <w:rPr>
           <w:b/>
         </w:rPr>
         <w:t>orion.travel_expense</w:t>
       </w:r>
+      <w:proofErr w:type="spellEnd"/>
       <w:r>
         <w:t xml:space="preserve"> contains an observation for each employee business trip and includes </w:t>
       </w:r>
+      <w:proofErr w:type="spellStart"/>
       <w:r>
         <w:rPr>
           <w:b/>
         </w:rPr>
         <w:t>Trip_ID</w:t>
       </w:r>
+      <w:proofErr w:type="spellEnd"/>
       <w:r>
         <w:t>,</w:t>
       </w:r>
       <w:r>
         <w:t xml:space="preserve"> </w:t>
       </w:r>
+      <w:proofErr w:type="spellStart"/>
       <w:r>
         <w:rPr>
           <w:b/>
         </w:rPr>
         <w:t>Employee_ID</w:t>
       </w:r>
+      <w:proofErr w:type="spellEnd"/>
       <w:r>
         <w:t xml:space="preserve">, and up to five expenses, </w:t>
       </w:r>
@@ -6558,12 +7929,14 @@
       <w:r>
         <w:t xml:space="preserve">Partial </w:t>
       </w:r>
+      <w:proofErr w:type="spellStart"/>
       <w:r>
         <w:rPr>
           <w:b/>
         </w:rPr>
         <w:t>orion.travel_expense</w:t>
       </w:r>
+      <w:proofErr w:type="spellEnd"/>
       <w:r>
         <w:t xml:space="preserve"> (10 Total Observations)</w:t>
       </w:r>
@@ -6625,7 +7998,47 @@
           <w:sz w:val="16"/>
           <w:szCs w:val="16"/>
         </w:rPr>
-        <w:t xml:space="preserve">          Obs    Trip_ID        ID        Exp1      Exp2      Exp3      Exp4      Exp5</w:t>
+        <w:t xml:space="preserve">          </w:t>
+      </w:r>
+      <w:proofErr w:type="spellStart"/>
+      <w:r>
+        <w:rPr>
+          <w:rFonts w:ascii="SAS Monospace" w:hAnsi="SAS Monospace" w:cs="SAS Monospace"/>
+          <w:kern w:val="0"/>
+          <w:sz w:val="16"/>
+          <w:szCs w:val="16"/>
+        </w:rPr>
+        <w:t>Obs</w:t>
+      </w:r>
+      <w:proofErr w:type="spellEnd"/>
+      <w:r>
+        <w:rPr>
+          <w:rFonts w:ascii="SAS Monospace" w:hAnsi="SAS Monospace" w:cs="SAS Monospace"/>
+          <w:kern w:val="0"/>
+          <w:sz w:val="16"/>
+          <w:szCs w:val="16"/>
+        </w:rPr>
+        <w:t xml:space="preserve">    </w:t>
+      </w:r>
+      <w:proofErr w:type="spellStart"/>
+      <w:r>
+        <w:rPr>
+          <w:rFonts w:ascii="SAS Monospace" w:hAnsi="SAS Monospace" w:cs="SAS Monospace"/>
+          <w:kern w:val="0"/>
+          <w:sz w:val="16"/>
+          <w:szCs w:val="16"/>
+        </w:rPr>
+        <w:t>Trip_ID</w:t>
+      </w:r>
+      <w:proofErr w:type="spellEnd"/>
+      <w:r>
+        <w:rPr>
+          <w:rFonts w:ascii="SAS Monospace" w:hAnsi="SAS Monospace" w:cs="SAS Monospace"/>
+          <w:kern w:val="0"/>
+          <w:sz w:val="16"/>
+          <w:szCs w:val="16"/>
+        </w:rPr>
+        <w:t xml:space="preserve">        ID        Exp1      Exp2      Exp3      Exp4      Exp5</w:t>
       </w:r>
     </w:p>
     <w:p>
@@ -6676,8 +8089,19 @@
           <w:sz w:val="16"/>
           <w:szCs w:val="16"/>
         </w:rPr>
-        <w:t xml:space="preserve">            1    1044-1       121044     345.97    568.54    235.00    320.00      .</w:t>
-      </w:r>
+        <w:t xml:space="preserve">            1    1044-1       121044     345.97    568.54    235.00    320.00    </w:t>
+      </w:r>
+      <w:proofErr w:type="gramStart"/>
+      <w:r>
+        <w:rPr>
+          <w:rFonts w:ascii="SAS Monospace" w:hAnsi="SAS Monospace" w:cs="SAS Monospace"/>
+          <w:kern w:val="0"/>
+          <w:sz w:val="16"/>
+          <w:szCs w:val="16"/>
+        </w:rPr>
+        <w:t xml:space="preserve">  .</w:t>
+      </w:r>
+      <w:proofErr w:type="gramEnd"/>
     </w:p>
     <w:p>
       <w:pPr>
@@ -6736,7 +8160,27 @@
           <w:sz w:val="16"/>
           <w:szCs w:val="16"/>
         </w:rPr>
-        <w:t xml:space="preserve">            3    0656-1       120656     312.26       .      236.98    325.00    45.00</w:t>
+        <w:t xml:space="preserve">            3    0656-1       120656     312.26     </w:t>
+      </w:r>
+      <w:proofErr w:type="gramStart"/>
+      <w:r>
+        <w:rPr>
+          <w:rFonts w:ascii="SAS Monospace" w:hAnsi="SAS Monospace" w:cs="SAS Monospace"/>
+          <w:kern w:val="0"/>
+          <w:sz w:val="16"/>
+          <w:szCs w:val="16"/>
+        </w:rPr>
+        <w:t xml:space="preserve">  .</w:t>
+      </w:r>
+      <w:proofErr w:type="gramEnd"/>
+      <w:r>
+        <w:rPr>
+          <w:rFonts w:ascii="SAS Monospace" w:hAnsi="SAS Monospace" w:cs="SAS Monospace"/>
+          <w:kern w:val="0"/>
+          <w:sz w:val="16"/>
+          <w:szCs w:val="16"/>
+        </w:rPr>
+        <w:t xml:space="preserve">      236.98    325.00    45.00</w:t>
       </w:r>
     </w:p>
     <w:p>
@@ -6810,12 +8254,14 @@
       <w:r>
         <w:t xml:space="preserve">Rotate </w:t>
       </w:r>
+      <w:proofErr w:type="spellStart"/>
       <w:r>
         <w:rPr>
           <w:b/>
         </w:rPr>
         <w:t>orion.travel_expense</w:t>
       </w:r>
+      <w:proofErr w:type="spellEnd"/>
       <w:r>
         <w:t xml:space="preserve"> to create an output data set named</w:t>
       </w:r>
@@ -6832,7 +8278,15 @@
         <w:t xml:space="preserve"> </w:t>
       </w:r>
       <w:r>
-        <w:t>that contains one observation per nonmissing travel expense.</w:t>
+        <w:t xml:space="preserve">that contains one observation per </w:t>
+      </w:r>
+      <w:proofErr w:type="spellStart"/>
+      <w:r>
+        <w:t>nonmissing</w:t>
+      </w:r>
+      <w:proofErr w:type="spellEnd"/>
+      <w:r>
+        <w:t xml:space="preserve"> travel expense.</w:t>
       </w:r>
     </w:p>
     <w:p>
@@ -6843,30 +8297,36 @@
       <w:r>
         <w:t xml:space="preserve">The new data set should contain the variables </w:t>
       </w:r>
+      <w:proofErr w:type="spellStart"/>
       <w:r>
         <w:rPr>
           <w:b/>
         </w:rPr>
         <w:t>Trip_ID</w:t>
       </w:r>
+      <w:proofErr w:type="spellEnd"/>
       <w:r>
         <w:t xml:space="preserve">, </w:t>
       </w:r>
+      <w:proofErr w:type="spellStart"/>
       <w:r>
         <w:rPr>
           <w:b/>
         </w:rPr>
         <w:t>Employee_ID</w:t>
       </w:r>
+      <w:proofErr w:type="spellEnd"/>
       <w:r>
         <w:t xml:space="preserve">, </w:t>
       </w:r>
+      <w:proofErr w:type="spellStart"/>
       <w:r>
         <w:rPr>
           <w:b/>
         </w:rPr>
         <w:t>Expense_Type</w:t>
       </w:r>
+      <w:proofErr w:type="spellEnd"/>
       <w:r>
         <w:t xml:space="preserve">, </w:t>
       </w:r>
@@ -6995,14 +8455,65 @@
           <w:szCs w:val="16"/>
         </w:rPr>
       </w:pPr>
-      <w:r>
-        <w:rPr>
-          <w:rFonts w:ascii="SAS Monospace" w:hAnsi="SAS Monospace" w:cs="SAS Monospace"/>
-          <w:kern w:val="0"/>
-          <w:sz w:val="16"/>
-          <w:szCs w:val="16"/>
-        </w:rPr>
-        <w:t>Obs    Trip_ID        ID       Expense_Type        Amount</w:t>
+      <w:proofErr w:type="spellStart"/>
+      <w:r>
+        <w:rPr>
+          <w:rFonts w:ascii="SAS Monospace" w:hAnsi="SAS Monospace" w:cs="SAS Monospace"/>
+          <w:kern w:val="0"/>
+          <w:sz w:val="16"/>
+          <w:szCs w:val="16"/>
+        </w:rPr>
+        <w:t>Obs</w:t>
+      </w:r>
+      <w:proofErr w:type="spellEnd"/>
+      <w:r>
+        <w:rPr>
+          <w:rFonts w:ascii="SAS Monospace" w:hAnsi="SAS Monospace" w:cs="SAS Monospace"/>
+          <w:kern w:val="0"/>
+          <w:sz w:val="16"/>
+          <w:szCs w:val="16"/>
+        </w:rPr>
+        <w:t xml:space="preserve">    </w:t>
+      </w:r>
+      <w:proofErr w:type="spellStart"/>
+      <w:r>
+        <w:rPr>
+          <w:rFonts w:ascii="SAS Monospace" w:hAnsi="SAS Monospace" w:cs="SAS Monospace"/>
+          <w:kern w:val="0"/>
+          <w:sz w:val="16"/>
+          <w:szCs w:val="16"/>
+        </w:rPr>
+        <w:t>Trip_ID</w:t>
+      </w:r>
+      <w:proofErr w:type="spellEnd"/>
+      <w:r>
+        <w:rPr>
+          <w:rFonts w:ascii="SAS Monospace" w:hAnsi="SAS Monospace" w:cs="SAS Monospace"/>
+          <w:kern w:val="0"/>
+          <w:sz w:val="16"/>
+          <w:szCs w:val="16"/>
+        </w:rPr>
+        <w:t xml:space="preserve">        ID       </w:t>
+      </w:r>
+      <w:proofErr w:type="spellStart"/>
+      <w:r>
+        <w:rPr>
+          <w:rFonts w:ascii="SAS Monospace" w:hAnsi="SAS Monospace" w:cs="SAS Monospace"/>
+          <w:kern w:val="0"/>
+          <w:sz w:val="16"/>
+          <w:szCs w:val="16"/>
+        </w:rPr>
+        <w:t>Expense_Type</w:t>
+      </w:r>
+      <w:proofErr w:type="spellEnd"/>
+      <w:r>
+        <w:rPr>
+          <w:rFonts w:ascii="SAS Monospace" w:hAnsi="SAS Monospace" w:cs="SAS Monospace"/>
+          <w:kern w:val="0"/>
+          <w:sz w:val="16"/>
+          <w:szCs w:val="16"/>
+        </w:rPr>
+        <w:t xml:space="preserve">        Amount</w:t>
       </w:r>
     </w:p>
     <w:p>
@@ -7235,14 +8746,24 @@
       <w:r>
         <w:t xml:space="preserve">The data set </w:t>
       </w:r>
+      <w:proofErr w:type="spellStart"/>
       <w:r>
         <w:rPr>
           <w:b/>
         </w:rPr>
         <w:t>orion.web_products</w:t>
       </w:r>
-      <w:r>
-        <w:t xml:space="preserve"> contains an observation for every product available for sale on Orion Star’s wholesale </w:t>
+      <w:proofErr w:type="spellEnd"/>
+      <w:r>
+        <w:t xml:space="preserve"> </w:t>
+      </w:r>
+      <w:proofErr w:type="gramStart"/>
+      <w:r>
+        <w:t>contains</w:t>
+      </w:r>
+      <w:proofErr w:type="gramEnd"/>
+      <w:r>
+        <w:t xml:space="preserve"> an observation for every product available for sale on Orion Star’s wholesale </w:t>
       </w:r>
       <w:r>
         <w:t>website</w:t>
@@ -7267,12 +8788,14 @@
         <w:lastRenderedPageBreak/>
         <w:t xml:space="preserve">Partial </w:t>
       </w:r>
+      <w:proofErr w:type="spellStart"/>
       <w:r>
         <w:rPr>
           <w:b/>
         </w:rPr>
         <w:t>orion.web_products</w:t>
       </w:r>
+      <w:proofErr w:type="spellEnd"/>
       <w:r>
         <w:rPr>
           <w:b/>
@@ -7310,8 +8833,39 @@
           <w:kern w:val="0"/>
           <w:sz w:val="16"/>
         </w:rPr>
-        <w:t xml:space="preserve">    Product_ID      Price    Product_Name</w:t>
-      </w:r>
+        <w:t xml:space="preserve">    </w:t>
+      </w:r>
+      <w:proofErr w:type="spellStart"/>
+      <w:r>
+        <w:rPr>
+          <w:rFonts w:ascii="SAS Monospace" w:hAnsi="SAS Monospace"/>
+          <w:snapToGrid w:val="0"/>
+          <w:kern w:val="0"/>
+          <w:sz w:val="16"/>
+        </w:rPr>
+        <w:t>Product_ID</w:t>
+      </w:r>
+      <w:proofErr w:type="spellEnd"/>
+      <w:r>
+        <w:rPr>
+          <w:rFonts w:ascii="SAS Monospace" w:hAnsi="SAS Monospace"/>
+          <w:snapToGrid w:val="0"/>
+          <w:kern w:val="0"/>
+          <w:sz w:val="16"/>
+        </w:rPr>
+        <w:t xml:space="preserve">      Price    </w:t>
+      </w:r>
+      <w:proofErr w:type="spellStart"/>
+      <w:r>
+        <w:rPr>
+          <w:rFonts w:ascii="SAS Monospace" w:hAnsi="SAS Monospace"/>
+          <w:snapToGrid w:val="0"/>
+          <w:kern w:val="0"/>
+          <w:sz w:val="16"/>
+        </w:rPr>
+        <w:t>Product_Name</w:t>
+      </w:r>
+      <w:proofErr w:type="spellEnd"/>
     </w:p>
     <w:p>
       <w:pPr>
@@ -7355,7 +8909,27 @@
           <w:kern w:val="0"/>
           <w:sz w:val="16"/>
         </w:rPr>
-        <w:t xml:space="preserve">   120400304333    114.36    Smasher Super Rq Ti 350 Tennis Racket</w:t>
+        <w:t xml:space="preserve">   120400304333    114.36    Smasher Super </w:t>
+      </w:r>
+      <w:proofErr w:type="spellStart"/>
+      <w:r>
+        <w:rPr>
+          <w:rFonts w:ascii="SAS Monospace" w:hAnsi="SAS Monospace"/>
+          <w:snapToGrid w:val="0"/>
+          <w:kern w:val="0"/>
+          <w:sz w:val="16"/>
+        </w:rPr>
+        <w:t>Rq</w:t>
+      </w:r>
+      <w:proofErr w:type="spellEnd"/>
+      <w:r>
+        <w:rPr>
+          <w:rFonts w:ascii="SAS Monospace" w:hAnsi="SAS Monospace"/>
+          <w:snapToGrid w:val="0"/>
+          <w:kern w:val="0"/>
+          <w:sz w:val="16"/>
+        </w:rPr>
+        <w:t xml:space="preserve"> Ti 350 Tennis Racket</w:t>
       </w:r>
     </w:p>
     <w:p>
@@ -7411,6 +8985,7 @@
         </w:rPr>
         <w:t xml:space="preserve">   120400305846    107.74    Big Guy Men's Air </w:t>
       </w:r>
+      <w:proofErr w:type="spellStart"/>
       <w:r>
         <w:rPr>
           <w:rFonts w:ascii="SAS Monospace" w:hAnsi="SAS Monospace"/>
@@ -7420,6 +8995,7 @@
         </w:rPr>
         <w:t>Deschutz</w:t>
       </w:r>
+      <w:proofErr w:type="spellEnd"/>
       <w:r>
         <w:rPr>
           <w:rFonts w:ascii="SAS Monospace" w:hAnsi="SAS Monospace"/>
@@ -7429,6 +9005,7 @@
         </w:rPr>
         <w:t xml:space="preserve"> </w:t>
       </w:r>
+      <w:proofErr w:type="spellStart"/>
       <w:r>
         <w:rPr>
           <w:rFonts w:ascii="SAS Monospace" w:hAnsi="SAS Monospace"/>
@@ -7438,6 +9015,7 @@
         </w:rPr>
         <w:t>Viii</w:t>
       </w:r>
+      <w:proofErr w:type="spellEnd"/>
       <w:r>
         <w:rPr>
           <w:rFonts w:ascii="SAS Monospace" w:hAnsi="SAS Monospace"/>
@@ -7506,14 +9084,24 @@
       <w:r>
         <w:t xml:space="preserve">The data set </w:t>
       </w:r>
+      <w:proofErr w:type="spellStart"/>
       <w:r>
         <w:rPr>
           <w:b/>
         </w:rPr>
         <w:t>orion.web_orders</w:t>
       </w:r>
-      <w:r>
-        <w:t xml:space="preserve"> contains a list of orders made in a single day from the website. Each observation contains the product ID, the quantity ordered, and the customer’s name.</w:t>
+      <w:proofErr w:type="spellEnd"/>
+      <w:r>
+        <w:t xml:space="preserve"> </w:t>
+      </w:r>
+      <w:proofErr w:type="gramStart"/>
+      <w:r>
+        <w:t>contains</w:t>
+      </w:r>
+      <w:proofErr w:type="gramEnd"/>
+      <w:r>
+        <w:t xml:space="preserve"> a list of orders made in a single day from the website. Each observation contains the product ID, the quantity ordered, and the customer’s name.</w:t>
       </w:r>
     </w:p>
     <w:p>
@@ -7523,12 +9111,14 @@
       <w:r>
         <w:t xml:space="preserve">Partial </w:t>
       </w:r>
+      <w:proofErr w:type="spellStart"/>
       <w:r>
         <w:rPr>
           <w:b/>
         </w:rPr>
         <w:t>orion.web_orders</w:t>
       </w:r>
+      <w:proofErr w:type="spellEnd"/>
       <w:r>
         <w:rPr>
           <w:b/>
@@ -7566,7 +9156,27 @@
           <w:kern w:val="0"/>
           <w:sz w:val="16"/>
         </w:rPr>
-        <w:t xml:space="preserve">    Product_ID     Quantity    Customer</w:t>
+        <w:t xml:space="preserve">    </w:t>
+      </w:r>
+      <w:proofErr w:type="spellStart"/>
+      <w:r>
+        <w:rPr>
+          <w:rFonts w:ascii="SAS Monospace" w:hAnsi="SAS Monospace"/>
+          <w:snapToGrid w:val="0"/>
+          <w:kern w:val="0"/>
+          <w:sz w:val="16"/>
+        </w:rPr>
+        <w:t>Product_ID</w:t>
+      </w:r>
+      <w:proofErr w:type="spellEnd"/>
+      <w:r>
+        <w:rPr>
+          <w:rFonts w:ascii="SAS Monospace" w:hAnsi="SAS Monospace"/>
+          <w:snapToGrid w:val="0"/>
+          <w:kern w:val="0"/>
+          <w:sz w:val="16"/>
+        </w:rPr>
+        <w:t xml:space="preserve">     Quantity    Customer</w:t>
       </w:r>
     </w:p>
     <w:p>
@@ -7613,6 +9223,7 @@
         </w:rPr>
         <w:t xml:space="preserve">   120400305288       16       </w:t>
       </w:r>
+      <w:proofErr w:type="spellStart"/>
       <w:r>
         <w:rPr>
           <w:rFonts w:ascii="SAS Monospace" w:hAnsi="SAS Monospace"/>
@@ -7622,6 +9233,7 @@
         </w:rPr>
         <w:t>Carglar</w:t>
       </w:r>
+      <w:proofErr w:type="spellEnd"/>
       <w:r>
         <w:rPr>
           <w:rFonts w:ascii="SAS Monospace" w:hAnsi="SAS Monospace"/>
@@ -7739,8 +9351,8 @@
         </w:rPr>
         <w:t xml:space="preserve">   120400305846       13       Cynthia </w:t>
       </w:r>
-      <w:smartTag w:uri="urn:schemas-microsoft-com:office:smarttags" w:element="City">
-        <w:smartTag w:uri="urn:schemas-microsoft-com:office:smarttags" w:element="place">
+      <w:smartTag w:uri="urn:schemas-microsoft-com:office:smarttags" w:element="place">
+        <w:smartTag w:uri="urn:schemas-microsoft-com:office:smarttags" w:element="City">
           <w:r>
             <w:rPr>
               <w:rFonts w:ascii="SAS Monospace" w:hAnsi="SAS Monospace"/>
@@ -7886,6 +9498,7 @@
         </w:rPr>
         <w:t xml:space="preserve"> contains the product code (</w:t>
       </w:r>
+      <w:proofErr w:type="spellStart"/>
       <w:r>
         <w:rPr>
           <w:b/>
@@ -7893,6 +9506,7 @@
         </w:rPr>
         <w:t>Product_ID</w:t>
       </w:r>
+      <w:proofErr w:type="spellEnd"/>
       <w:r>
         <w:rPr>
           <w:snapToGrid/>
@@ -7925,6 +9539,7 @@
         </w:rPr>
         <w:t>), the product name (</w:t>
       </w:r>
+      <w:proofErr w:type="spellStart"/>
       <w:r>
         <w:rPr>
           <w:rFonts w:cs="Courier New"/>
@@ -7933,6 +9548,7 @@
         </w:rPr>
         <w:t>Product_Name</w:t>
       </w:r>
+      <w:proofErr w:type="spellEnd"/>
       <w:r>
         <w:rPr>
           <w:snapToGrid/>
@@ -8007,6 +9623,7 @@
         </w:rPr>
         <w:t xml:space="preserve">A data set named </w:t>
       </w:r>
+      <w:proofErr w:type="spellStart"/>
       <w:r>
         <w:rPr>
           <w:b/>
@@ -8014,12 +9631,14 @@
         </w:rPr>
         <w:t>notsold</w:t>
       </w:r>
+      <w:proofErr w:type="spellEnd"/>
       <w:r>
         <w:rPr>
           <w:snapToGrid/>
         </w:rPr>
         <w:t xml:space="preserve"> contains the product code (</w:t>
       </w:r>
+      <w:proofErr w:type="spellStart"/>
       <w:r>
         <w:rPr>
           <w:b/>
@@ -8027,12 +9646,14 @@
         </w:rPr>
         <w:t>Product_ID</w:t>
       </w:r>
+      <w:proofErr w:type="spellEnd"/>
       <w:r>
         <w:rPr>
           <w:snapToGrid/>
         </w:rPr>
         <w:t>), price (Price), and product name (</w:t>
       </w:r>
+      <w:proofErr w:type="spellStart"/>
       <w:r>
         <w:rPr>
           <w:rFonts w:cs="Courier New"/>
@@ -8041,6 +9662,7 @@
         </w:rPr>
         <w:t>Product_Name</w:t>
       </w:r>
+      <w:proofErr w:type="spellEnd"/>
       <w:r>
         <w:rPr>
           <w:kern w:val="0"/>
@@ -8068,6 +9690,7 @@
         </w:rPr>
         <w:t xml:space="preserve"> data set named </w:t>
       </w:r>
+      <w:proofErr w:type="spellStart"/>
       <w:r>
         <w:rPr>
           <w:b/>
@@ -8075,12 +9698,14 @@
         </w:rPr>
         <w:t>invalidcode</w:t>
       </w:r>
+      <w:proofErr w:type="spellEnd"/>
       <w:r>
         <w:rPr>
           <w:snapToGrid/>
         </w:rPr>
         <w:t xml:space="preserve"> contains the product code (</w:t>
       </w:r>
+      <w:proofErr w:type="spellStart"/>
       <w:r>
         <w:rPr>
           <w:b/>
@@ -8088,6 +9713,7 @@
         </w:rPr>
         <w:t>Product_ID</w:t>
       </w:r>
+      <w:proofErr w:type="spellEnd"/>
       <w:r>
         <w:rPr>
           <w:snapToGrid/>
@@ -8121,6 +9747,7 @@
         </w:rPr>
         <w:t xml:space="preserve">) for each observation in the </w:t>
       </w:r>
+      <w:proofErr w:type="spellStart"/>
       <w:r>
         <w:rPr>
           <w:b/>
@@ -8128,12 +9755,14 @@
         </w:rPr>
         <w:t>web_orders</w:t>
       </w:r>
+      <w:proofErr w:type="spellEnd"/>
       <w:r>
         <w:rPr>
           <w:snapToGrid/>
         </w:rPr>
         <w:t xml:space="preserve"> data set that does not have a corresponding product code in the </w:t>
       </w:r>
+      <w:proofErr w:type="spellStart"/>
       <w:r>
         <w:rPr>
           <w:b/>
@@ -8141,6 +9770,7 @@
         </w:rPr>
         <w:t>web_products</w:t>
       </w:r>
+      <w:proofErr w:type="spellEnd"/>
       <w:r>
         <w:rPr>
           <w:kern w:val="0"/>
@@ -8191,12 +9821,14 @@
         </w:rPr>
         <w:t xml:space="preserve">Partial </w:t>
       </w:r>
+      <w:proofErr w:type="spellStart"/>
       <w:r>
         <w:rPr>
           <w:b/>
         </w:rPr>
         <w:t>work.revenue</w:t>
       </w:r>
+      <w:proofErr w:type="spellEnd"/>
       <w:r>
         <w:rPr>
           <w:rFonts w:ascii="Courier New" w:hAnsi="Courier New" w:cs="Courier New"/>
@@ -8300,7 +9932,47 @@
           <w:sz w:val="16"/>
           <w:szCs w:val="16"/>
         </w:rPr>
-        <w:t xml:space="preserve">  Product_ID   Price Product_Name                          Quantity Customer             Revenue</w:t>
+        <w:t xml:space="preserve">  </w:t>
+      </w:r>
+      <w:proofErr w:type="spellStart"/>
+      <w:r>
+        <w:rPr>
+          <w:rFonts w:ascii="SAS Monospace" w:hAnsi="SAS Monospace" w:cs="SAS Monospace"/>
+          <w:kern w:val="0"/>
+          <w:sz w:val="16"/>
+          <w:szCs w:val="16"/>
+        </w:rPr>
+        <w:t>Product_ID</w:t>
+      </w:r>
+      <w:proofErr w:type="spellEnd"/>
+      <w:r>
+        <w:rPr>
+          <w:rFonts w:ascii="SAS Monospace" w:hAnsi="SAS Monospace" w:cs="SAS Monospace"/>
+          <w:kern w:val="0"/>
+          <w:sz w:val="16"/>
+          <w:szCs w:val="16"/>
+        </w:rPr>
+        <w:t xml:space="preserve">   Price </w:t>
+      </w:r>
+      <w:proofErr w:type="spellStart"/>
+      <w:r>
+        <w:rPr>
+          <w:rFonts w:ascii="SAS Monospace" w:hAnsi="SAS Monospace" w:cs="SAS Monospace"/>
+          <w:kern w:val="0"/>
+          <w:sz w:val="16"/>
+          <w:szCs w:val="16"/>
+        </w:rPr>
+        <w:t>Product_Name</w:t>
+      </w:r>
+      <w:proofErr w:type="spellEnd"/>
+      <w:r>
+        <w:rPr>
+          <w:rFonts w:ascii="SAS Monospace" w:hAnsi="SAS Monospace" w:cs="SAS Monospace"/>
+          <w:kern w:val="0"/>
+          <w:sz w:val="16"/>
+          <w:szCs w:val="16"/>
+        </w:rPr>
+        <w:t xml:space="preserve">                          Quantity Customer             Revenue</w:t>
       </w:r>
     </w:p>
     <w:p>
@@ -8353,6 +10025,7 @@
         </w:rPr>
         <w:t xml:space="preserve"> 120400305288  53.26 Knife                                    16    </w:t>
       </w:r>
+      <w:proofErr w:type="spellStart"/>
       <w:r>
         <w:rPr>
           <w:rFonts w:ascii="SAS Monospace" w:hAnsi="SAS Monospace" w:cs="SAS Monospace"/>
@@ -8362,6 +10035,7 @@
         </w:rPr>
         <w:t>Carglar</w:t>
       </w:r>
+      <w:proofErr w:type="spellEnd"/>
       <w:r>
         <w:rPr>
           <w:rFonts w:ascii="SAS Monospace" w:hAnsi="SAS Monospace" w:cs="SAS Monospace"/>
@@ -8467,6 +10141,7 @@
         </w:rPr>
         <w:t xml:space="preserve"> 120400305846 107.74 Big Guy Men's Air </w:t>
       </w:r>
+      <w:proofErr w:type="spellStart"/>
       <w:r>
         <w:rPr>
           <w:rFonts w:ascii="SAS Monospace" w:hAnsi="SAS Monospace" w:cs="SAS Monospace"/>
@@ -8476,6 +10151,7 @@
         </w:rPr>
         <w:t>Deschutz</w:t>
       </w:r>
+      <w:proofErr w:type="spellEnd"/>
       <w:r>
         <w:rPr>
           <w:rFonts w:ascii="SAS Monospace" w:hAnsi="SAS Monospace" w:cs="SAS Monospace"/>
@@ -8485,6 +10161,7 @@
         </w:rPr>
         <w:t xml:space="preserve"> </w:t>
       </w:r>
+      <w:proofErr w:type="spellStart"/>
       <w:r>
         <w:rPr>
           <w:rFonts w:ascii="SAS Monospace" w:hAnsi="SAS Monospace" w:cs="SAS Monospace"/>
@@ -8494,6 +10171,7 @@
         </w:rPr>
         <w:t>Viii</w:t>
       </w:r>
+      <w:proofErr w:type="spellEnd"/>
       <w:r>
         <w:rPr>
           <w:rFonts w:ascii="SAS Monospace" w:hAnsi="SAS Monospace" w:cs="SAS Monospace"/>
@@ -8533,6 +10211,7 @@
         </w:rPr>
         <w:t xml:space="preserve"> 120400305846 107.74 Big Guy Men's Air </w:t>
       </w:r>
+      <w:proofErr w:type="spellStart"/>
       <w:r>
         <w:rPr>
           <w:rFonts w:ascii="SAS Monospace" w:hAnsi="SAS Monospace" w:cs="SAS Monospace"/>
@@ -8542,6 +10221,7 @@
         </w:rPr>
         <w:t>Deschutz</w:t>
       </w:r>
+      <w:proofErr w:type="spellEnd"/>
       <w:r>
         <w:rPr>
           <w:rFonts w:ascii="SAS Monospace" w:hAnsi="SAS Monospace" w:cs="SAS Monospace"/>
@@ -8551,6 +10231,7 @@
         </w:rPr>
         <w:t xml:space="preserve"> </w:t>
       </w:r>
+      <w:proofErr w:type="spellStart"/>
       <w:r>
         <w:rPr>
           <w:rFonts w:ascii="SAS Monospace" w:hAnsi="SAS Monospace" w:cs="SAS Monospace"/>
@@ -8560,6 +10241,7 @@
         </w:rPr>
         <w:t>Viii</w:t>
       </w:r>
+      <w:proofErr w:type="spellEnd"/>
       <w:r>
         <w:rPr>
           <w:rFonts w:ascii="SAS Monospace" w:hAnsi="SAS Monospace" w:cs="SAS Monospace"/>
@@ -8599,6 +10281,7 @@
         </w:rPr>
         <w:t xml:space="preserve"> 120400305846 107.74 Big Guy Men's Air </w:t>
       </w:r>
+      <w:proofErr w:type="spellStart"/>
       <w:r>
         <w:rPr>
           <w:rFonts w:ascii="SAS Monospace" w:hAnsi="SAS Monospace" w:cs="SAS Monospace"/>
@@ -8608,6 +10291,7 @@
         </w:rPr>
         <w:t>Deschutz</w:t>
       </w:r>
+      <w:proofErr w:type="spellEnd"/>
       <w:r>
         <w:rPr>
           <w:rFonts w:ascii="SAS Monospace" w:hAnsi="SAS Monospace" w:cs="SAS Monospace"/>
@@ -8617,6 +10301,7 @@
         </w:rPr>
         <w:t xml:space="preserve"> </w:t>
       </w:r>
+      <w:proofErr w:type="spellStart"/>
       <w:r>
         <w:rPr>
           <w:rFonts w:ascii="SAS Monospace" w:hAnsi="SAS Monospace" w:cs="SAS Monospace"/>
@@ -8626,6 +10311,7 @@
         </w:rPr>
         <w:t>Viii</w:t>
       </w:r>
+      <w:proofErr w:type="spellEnd"/>
       <w:r>
         <w:rPr>
           <w:rFonts w:ascii="SAS Monospace" w:hAnsi="SAS Monospace" w:cs="SAS Monospace"/>
@@ -8701,12 +10387,14 @@
         <w:lastRenderedPageBreak/>
         <w:t xml:space="preserve">Partial </w:t>
       </w:r>
+      <w:proofErr w:type="spellStart"/>
       <w:r>
         <w:rPr>
           <w:b/>
         </w:rPr>
         <w:t>work.notsold</w:t>
       </w:r>
+      <w:proofErr w:type="spellEnd"/>
       <w:r>
         <w:rPr>
           <w:kern w:val="0"/>
@@ -8784,8 +10472,9 @@
           <w:kern w:val="0"/>
           <w:sz w:val="16"/>
         </w:rPr>
-        <w:t xml:space="preserve">    Product_ID      Price    </w:t>
-      </w:r>
+        <w:t xml:space="preserve">    </w:t>
+      </w:r>
+      <w:proofErr w:type="spellStart"/>
       <w:r>
         <w:rPr>
           <w:rFonts w:ascii="SAS Monospace" w:hAnsi="SAS Monospace"/>
@@ -8793,8 +10482,29 @@
           <w:kern w:val="0"/>
           <w:sz w:val="16"/>
         </w:rPr>
+        <w:t>Product_ID</w:t>
+      </w:r>
+      <w:proofErr w:type="spellEnd"/>
+      <w:r>
+        <w:rPr>
+          <w:rFonts w:ascii="SAS Monospace" w:hAnsi="SAS Monospace"/>
+          <w:snapToGrid w:val="0"/>
+          <w:kern w:val="0"/>
+          <w:sz w:val="16"/>
+        </w:rPr>
+        <w:t xml:space="preserve">      Price    </w:t>
+      </w:r>
+      <w:proofErr w:type="spellStart"/>
+      <w:r>
+        <w:rPr>
+          <w:rFonts w:ascii="SAS Monospace" w:hAnsi="SAS Monospace"/>
+          <w:snapToGrid w:val="0"/>
+          <w:kern w:val="0"/>
+          <w:sz w:val="16"/>
+        </w:rPr>
         <w:t>Product_Name</w:t>
       </w:r>
+      <w:proofErr w:type="spellEnd"/>
     </w:p>
     <w:p>
       <w:pPr>
@@ -8836,25 +10546,19 @@
           <w:kern w:val="0"/>
           <w:sz w:val="16"/>
         </w:rPr>
-        <w:t xml:space="preserve">   120400304333    114.36    Smasher Super Rq Ti 350 Tennis Racket</w:t>
-      </w:r>
-    </w:p>
-    <w:p>
-      <w:pPr>
-        <w:pBdr>
-          <w:top w:val="single" w:sz="6" w:space="1" w:color="auto"/>
-          <w:left w:val="single" w:sz="6" w:space="4" w:color="auto"/>
-          <w:bottom w:val="single" w:sz="6" w:space="1" w:color="auto"/>
-          <w:right w:val="single" w:sz="6" w:space="4" w:color="auto"/>
-        </w:pBdr>
-        <w:spacing w:before="0" w:after="0"/>
+        <w:t xml:space="preserve">   120400304333    114.36    Smasher Super </w:t>
+      </w:r>
+      <w:proofErr w:type="spellStart"/>
+      <w:r>
         <w:rPr>
           <w:rFonts w:ascii="SAS Monospace" w:hAnsi="SAS Monospace"/>
           <w:snapToGrid w:val="0"/>
           <w:kern w:val="0"/>
           <w:sz w:val="16"/>
         </w:rPr>
-      </w:pPr>
+        <w:t>Rq</w:t>
+      </w:r>
+      <w:proofErr w:type="spellEnd"/>
       <w:r>
         <w:rPr>
           <w:rFonts w:ascii="SAS Monospace" w:hAnsi="SAS Monospace"/>
@@ -8862,6 +10566,32 @@
           <w:kern w:val="0"/>
           <w:sz w:val="16"/>
         </w:rPr>
+        <w:t xml:space="preserve"> Ti 350 Tennis Racket</w:t>
+      </w:r>
+    </w:p>
+    <w:p>
+      <w:pPr>
+        <w:pBdr>
+          <w:top w:val="single" w:sz="6" w:space="1" w:color="auto"/>
+          <w:left w:val="single" w:sz="6" w:space="4" w:color="auto"/>
+          <w:bottom w:val="single" w:sz="6" w:space="1" w:color="auto"/>
+          <w:right w:val="single" w:sz="6" w:space="4" w:color="auto"/>
+        </w:pBdr>
+        <w:spacing w:before="0" w:after="0"/>
+        <w:rPr>
+          <w:rFonts w:ascii="SAS Monospace" w:hAnsi="SAS Monospace"/>
+          <w:snapToGrid w:val="0"/>
+          <w:kern w:val="0"/>
+          <w:sz w:val="16"/>
+        </w:rPr>
+      </w:pPr>
+      <w:r>
+        <w:rPr>
+          <w:rFonts w:ascii="SAS Monospace" w:hAnsi="SAS Monospace"/>
+          <w:snapToGrid w:val="0"/>
+          <w:kern w:val="0"/>
+          <w:sz w:val="16"/>
+        </w:rPr>
         <w:t xml:space="preserve">   120400308849     12.23    Wood Box for 6 Balls</w:t>
       </w:r>
     </w:p>
@@ -8890,6 +10620,7 @@
         </w:rPr>
         <w:t xml:space="preserve">   120400311211     69.16    </w:t>
       </w:r>
+      <w:proofErr w:type="spellStart"/>
       <w:r>
         <w:rPr>
           <w:rFonts w:ascii="SAS Monospace" w:hAnsi="SAS Monospace"/>
@@ -8899,6 +10630,7 @@
         </w:rPr>
         <w:t>Tipee</w:t>
       </w:r>
+      <w:proofErr w:type="spellEnd"/>
       <w:r>
         <w:rPr>
           <w:rFonts w:ascii="SAS Monospace" w:hAnsi="SAS Monospace"/>
@@ -8934,8 +10666,8 @@
         </w:rPr>
         <w:t xml:space="preserve">   </w:t>
       </w:r>
-      <w:smartTag w:uri="urn:schemas-microsoft-com:office:smarttags" w:element="address">
-        <w:smartTag w:uri="urn:schemas-microsoft-com:office:smarttags" w:element="Street">
+      <w:smartTag w:uri="urn:schemas-microsoft-com:office:smarttags" w:element="Street">
+        <w:smartTag w:uri="urn:schemas-microsoft-com:office:smarttags" w:element="address">
           <w:r>
             <w:rPr>
               <w:rFonts w:ascii="SAS Monospace" w:hAnsi="SAS Monospace"/>
@@ -8982,6 +10714,7 @@
         </w:rPr>
         <w:t xml:space="preserve">   120400329978    114.47    </w:t>
       </w:r>
+      <w:proofErr w:type="spellStart"/>
       <w:r>
         <w:rPr>
           <w:rFonts w:ascii="SAS Monospace" w:hAnsi="SAS Monospace"/>
@@ -8991,6 +10724,7 @@
         </w:rPr>
         <w:t>Tipee</w:t>
       </w:r>
+      <w:proofErr w:type="spellEnd"/>
       <w:r>
         <w:rPr>
           <w:rFonts w:ascii="SAS Monospace" w:hAnsi="SAS Monospace"/>
@@ -9022,12 +10756,14 @@
       <w:r>
         <w:t xml:space="preserve"> </w:t>
       </w:r>
+      <w:proofErr w:type="spellStart"/>
       <w:r>
         <w:rPr>
           <w:b/>
         </w:rPr>
         <w:t>work.invalidcode</w:t>
       </w:r>
+      <w:proofErr w:type="spellEnd"/>
       <w:r>
         <w:rPr>
           <w:kern w:val="0"/>
@@ -9108,7 +10844,27 @@
           <w:kern w:val="0"/>
           <w:sz w:val="16"/>
         </w:rPr>
-        <w:t xml:space="preserve">      Product_ID     Quantity    </w:t>
+        <w:t xml:space="preserve">      </w:t>
+      </w:r>
+      <w:proofErr w:type="spellStart"/>
+      <w:r>
+        <w:rPr>
+          <w:rFonts w:ascii="SAS Monospace" w:hAnsi="SAS Monospace"/>
+          <w:snapToGrid w:val="0"/>
+          <w:kern w:val="0"/>
+          <w:sz w:val="16"/>
+        </w:rPr>
+        <w:t>Product_ID</w:t>
+      </w:r>
+      <w:proofErr w:type="spellEnd"/>
+      <w:r>
+        <w:rPr>
+          <w:rFonts w:ascii="SAS Monospace" w:hAnsi="SAS Monospace"/>
+          <w:snapToGrid w:val="0"/>
+          <w:kern w:val="0"/>
+          <w:sz w:val="16"/>
+        </w:rPr>
+        <w:t xml:space="preserve">     Quantity    </w:t>
       </w:r>
       <w:r>
         <w:rPr>
@@ -9490,7 +11246,27 @@
           <w:kern w:val="0"/>
           <w:sz w:val="16"/>
         </w:rPr>
-        <w:t xml:space="preserve">    Product_ID      Price    Name</w:t>
+        <w:t xml:space="preserve">    </w:t>
+      </w:r>
+      <w:proofErr w:type="spellStart"/>
+      <w:r>
+        <w:rPr>
+          <w:rFonts w:ascii="SAS Monospace" w:hAnsi="SAS Monospace"/>
+          <w:snapToGrid w:val="0"/>
+          <w:kern w:val="0"/>
+          <w:sz w:val="16"/>
+        </w:rPr>
+        <w:t>Product_ID</w:t>
+      </w:r>
+      <w:proofErr w:type="spellEnd"/>
+      <w:r>
+        <w:rPr>
+          <w:rFonts w:ascii="SAS Monospace" w:hAnsi="SAS Monospace"/>
+          <w:snapToGrid w:val="0"/>
+          <w:kern w:val="0"/>
+          <w:sz w:val="16"/>
+        </w:rPr>
+        <w:t xml:space="preserve">      Price    Name</w:t>
       </w:r>
     </w:p>
     <w:p>
@@ -9535,7 +11311,27 @@
           <w:kern w:val="0"/>
           <w:sz w:val="16"/>
         </w:rPr>
-        <w:t xml:space="preserve">   120400304333    114.36    Smasher Super Rq Ti 350 Tennis Racket</w:t>
+        <w:t xml:space="preserve">   120400304333    114.36    Smasher Super </w:t>
+      </w:r>
+      <w:proofErr w:type="spellStart"/>
+      <w:r>
+        <w:rPr>
+          <w:rFonts w:ascii="SAS Monospace" w:hAnsi="SAS Monospace"/>
+          <w:snapToGrid w:val="0"/>
+          <w:kern w:val="0"/>
+          <w:sz w:val="16"/>
+        </w:rPr>
+        <w:t>Rq</w:t>
+      </w:r>
+      <w:proofErr w:type="spellEnd"/>
+      <w:r>
+        <w:rPr>
+          <w:rFonts w:ascii="SAS Monospace" w:hAnsi="SAS Monospace"/>
+          <w:snapToGrid w:val="0"/>
+          <w:kern w:val="0"/>
+          <w:sz w:val="16"/>
+        </w:rPr>
+        <w:t xml:space="preserve"> Ti 350 Tennis Racket</w:t>
       </w:r>
     </w:p>
     <w:p>
@@ -9591,6 +11387,7 @@
         </w:rPr>
         <w:t xml:space="preserve">   120400305846    107.74    Big Guy Men's Air </w:t>
       </w:r>
+      <w:proofErr w:type="spellStart"/>
       <w:r>
         <w:rPr>
           <w:rFonts w:ascii="SAS Monospace" w:hAnsi="SAS Monospace"/>
@@ -9600,6 +11397,7 @@
         </w:rPr>
         <w:t>Deschutz</w:t>
       </w:r>
+      <w:proofErr w:type="spellEnd"/>
       <w:r>
         <w:rPr>
           <w:rFonts w:ascii="SAS Monospace" w:hAnsi="SAS Monospace"/>
@@ -9609,6 +11407,7 @@
         </w:rPr>
         <w:t xml:space="preserve"> </w:t>
       </w:r>
+      <w:proofErr w:type="spellStart"/>
       <w:r>
         <w:rPr>
           <w:rFonts w:ascii="SAS Monospace" w:hAnsi="SAS Monospace"/>
@@ -9618,6 +11417,7 @@
         </w:rPr>
         <w:t>Viii</w:t>
       </w:r>
+      <w:proofErr w:type="spellEnd"/>
       <w:r>
         <w:rPr>
           <w:rFonts w:ascii="SAS Monospace" w:hAnsi="SAS Monospace"/>
@@ -9762,8 +11562,9 @@
           <w:kern w:val="0"/>
           <w:sz w:val="16"/>
         </w:rPr>
-        <w:t xml:space="preserve">    Product_ID     Quantity    </w:t>
-      </w:r>
+        <w:t xml:space="preserve">    </w:t>
+      </w:r>
+      <w:proofErr w:type="spellStart"/>
       <w:r>
         <w:rPr>
           <w:rFonts w:ascii="SAS Monospace" w:hAnsi="SAS Monospace"/>
@@ -9771,6 +11572,25 @@
           <w:kern w:val="0"/>
           <w:sz w:val="16"/>
         </w:rPr>
+        <w:t>Product_ID</w:t>
+      </w:r>
+      <w:proofErr w:type="spellEnd"/>
+      <w:r>
+        <w:rPr>
+          <w:rFonts w:ascii="SAS Monospace" w:hAnsi="SAS Monospace"/>
+          <w:snapToGrid w:val="0"/>
+          <w:kern w:val="0"/>
+          <w:sz w:val="16"/>
+        </w:rPr>
+        <w:t xml:space="preserve">     Quantity    </w:t>
+      </w:r>
+      <w:r>
+        <w:rPr>
+          <w:rFonts w:ascii="SAS Monospace" w:hAnsi="SAS Monospace"/>
+          <w:snapToGrid w:val="0"/>
+          <w:kern w:val="0"/>
+          <w:sz w:val="16"/>
+        </w:rPr>
         <w:t>Name</w:t>
       </w:r>
     </w:p>
@@ -9818,6 +11638,7 @@
         </w:rPr>
         <w:t xml:space="preserve">   120400305288       16       </w:t>
       </w:r>
+      <w:proofErr w:type="spellStart"/>
       <w:r>
         <w:rPr>
           <w:rFonts w:ascii="SAS Monospace" w:hAnsi="SAS Monospace"/>
@@ -9827,6 +11648,7 @@
         </w:rPr>
         <w:t>Carglar</w:t>
       </w:r>
+      <w:proofErr w:type="spellEnd"/>
       <w:r>
         <w:rPr>
           <w:rFonts w:ascii="SAS Monospace" w:hAnsi="SAS Monospace"/>
@@ -9944,8 +11766,8 @@
         </w:rPr>
         <w:t xml:space="preserve">   120400305846       13       Cynthia </w:t>
       </w:r>
-      <w:smartTag w:uri="urn:schemas-microsoft-com:office:smarttags" w:element="City">
-        <w:smartTag w:uri="urn:schemas-microsoft-com:office:smarttags" w:element="place">
+      <w:smartTag w:uri="urn:schemas-microsoft-com:office:smarttags" w:element="place">
+        <w:smartTag w:uri="urn:schemas-microsoft-com:office:smarttags" w:element="City">
           <w:r>
             <w:rPr>
               <w:rFonts w:ascii="SAS Monospace" w:hAnsi="SAS Monospace"/>
@@ -10028,12 +11850,14 @@
       <w:r>
         <w:t xml:space="preserve">Create a new data set, </w:t>
       </w:r>
+      <w:proofErr w:type="spellStart"/>
       <w:r>
         <w:rPr>
           <w:b/>
         </w:rPr>
         <w:t>web_converted</w:t>
       </w:r>
+      <w:proofErr w:type="spellEnd"/>
       <w:r>
         <w:t xml:space="preserve">, from the </w:t>
       </w:r>
@@ -10046,12 +11870,14 @@
       <w:r>
         <w:t xml:space="preserve"> data set. Change the type of </w:t>
       </w:r>
+      <w:proofErr w:type="spellStart"/>
       <w:r>
         <w:rPr>
           <w:b/>
         </w:rPr>
         <w:t>Product_ID</w:t>
       </w:r>
+      <w:proofErr w:type="spellEnd"/>
       <w:r>
         <w:t xml:space="preserve"> to character. (Use</w:t>
       </w:r>
@@ -10061,12 +11887,14 @@
       <w:r>
         <w:t xml:space="preserve"> </w:t>
       </w:r>
+      <w:proofErr w:type="spellStart"/>
       <w:r>
         <w:rPr>
           <w:b/>
         </w:rPr>
         <w:t>web_converted</w:t>
       </w:r>
+      <w:proofErr w:type="spellEnd"/>
       <w:r>
         <w:t xml:space="preserve"> to merge with </w:t>
       </w:r>
@@ -10098,52 +11926,58 @@
       <w:r>
         <w:t xml:space="preserve"> the RENAME= data set option to change </w:t>
       </w:r>
+      <w:proofErr w:type="spellStart"/>
       <w:r>
         <w:rPr>
           <w:b/>
         </w:rPr>
         <w:t>Product_ID</w:t>
       </w:r>
+      <w:proofErr w:type="spellEnd"/>
       <w:r>
         <w:t xml:space="preserve"> to some other name, such as </w:t>
       </w:r>
+      <w:proofErr w:type="spellStart"/>
       <w:r>
         <w:rPr>
           <w:b/>
         </w:rPr>
         <w:t>nProduct_ID</w:t>
       </w:r>
+      <w:proofErr w:type="spellEnd"/>
       <w:r>
         <w:t xml:space="preserve">, the LENGTH statement to declare a new character variable named </w:t>
       </w:r>
+      <w:proofErr w:type="spellStart"/>
       <w:r>
         <w:rPr>
           <w:b/>
         </w:rPr>
         <w:t>Product_ID</w:t>
       </w:r>
-      <w:r>
-        <w:t xml:space="preserve">, </w:t>
-      </w:r>
-      <w:r>
-        <w:lastRenderedPageBreak/>
-        <w:t xml:space="preserve">and an assignment statement with a PUT function to explicitly convert the numeric value in </w:t>
-      </w:r>
+      <w:proofErr w:type="spellEnd"/>
+      <w:r>
+        <w:t xml:space="preserve">, and an assignment statement with a PUT function to explicitly convert the numeric value in </w:t>
+      </w:r>
+      <w:proofErr w:type="spellStart"/>
       <w:r>
         <w:rPr>
           <w:b/>
         </w:rPr>
         <w:t>nProduct_ID</w:t>
       </w:r>
+      <w:proofErr w:type="spellEnd"/>
       <w:r>
         <w:t xml:space="preserve"> into a character value in </w:t>
       </w:r>
+      <w:proofErr w:type="spellStart"/>
       <w:r>
         <w:rPr>
           <w:b/>
         </w:rPr>
         <w:t>Product_ID</w:t>
       </w:r>
+      <w:proofErr w:type="spellEnd"/>
       <w:r>
         <w:t>.</w:t>
       </w:r>
@@ -10187,6 +12021,7 @@
         <w:ind w:left="576"/>
       </w:pPr>
       <w:r>
+        <w:lastRenderedPageBreak/>
         <w:t xml:space="preserve">A data set named </w:t>
       </w:r>
       <w:r>
@@ -10246,12 +12081,14 @@
       <w:r>
         <w:t xml:space="preserve"> variable in </w:t>
       </w:r>
+      <w:proofErr w:type="spellStart"/>
       <w:r>
         <w:rPr>
           <w:b/>
         </w:rPr>
         <w:t>web_converted</w:t>
       </w:r>
+      <w:proofErr w:type="spellEnd"/>
       <w:r>
         <w:t xml:space="preserve"> refers to the product name and the </w:t>
       </w:r>
@@ -10291,12 +12128,14 @@
       <w:r>
         <w:t xml:space="preserve">A data set named </w:t>
       </w:r>
+      <w:proofErr w:type="spellStart"/>
       <w:r>
         <w:rPr>
           <w:b/>
         </w:rPr>
         <w:t>notsold</w:t>
       </w:r>
+      <w:proofErr w:type="spellEnd"/>
       <w:r>
         <w:t xml:space="preserve"> contains the product code, price, and product name for each product that was not sold.</w:t>
       </w:r>
@@ -10312,12 +12151,14 @@
       <w:r>
         <w:t xml:space="preserve"> data set named </w:t>
       </w:r>
+      <w:proofErr w:type="spellStart"/>
       <w:r>
         <w:rPr>
           <w:b/>
         </w:rPr>
         <w:t>invalidcode</w:t>
       </w:r>
+      <w:proofErr w:type="spellEnd"/>
       <w:r>
         <w:rPr>
           <w:b/>
@@ -10390,12 +12231,14 @@
         </w:rPr>
         <w:t xml:space="preserve">Partial </w:t>
       </w:r>
+      <w:proofErr w:type="spellStart"/>
       <w:r>
         <w:rPr>
           <w:b/>
         </w:rPr>
         <w:t>work.revenue</w:t>
       </w:r>
+      <w:proofErr w:type="spellEnd"/>
       <w:r>
         <w:rPr>
           <w:kern w:val="0"/>
@@ -10482,7 +12325,47 @@
           <w:sz w:val="16"/>
           <w:szCs w:val="16"/>
         </w:rPr>
-        <w:t xml:space="preserve">  Product_ID   Price Product_Name                          Quantity Customer             Revenue</w:t>
+        <w:t xml:space="preserve">  </w:t>
+      </w:r>
+      <w:proofErr w:type="spellStart"/>
+      <w:r>
+        <w:rPr>
+          <w:rFonts w:ascii="SAS Monospace" w:hAnsi="SAS Monospace" w:cs="SAS Monospace"/>
+          <w:kern w:val="0"/>
+          <w:sz w:val="16"/>
+          <w:szCs w:val="16"/>
+        </w:rPr>
+        <w:t>Product_ID</w:t>
+      </w:r>
+      <w:proofErr w:type="spellEnd"/>
+      <w:r>
+        <w:rPr>
+          <w:rFonts w:ascii="SAS Monospace" w:hAnsi="SAS Monospace" w:cs="SAS Monospace"/>
+          <w:kern w:val="0"/>
+          <w:sz w:val="16"/>
+          <w:szCs w:val="16"/>
+        </w:rPr>
+        <w:t xml:space="preserve">   Price </w:t>
+      </w:r>
+      <w:proofErr w:type="spellStart"/>
+      <w:r>
+        <w:rPr>
+          <w:rFonts w:ascii="SAS Monospace" w:hAnsi="SAS Monospace" w:cs="SAS Monospace"/>
+          <w:kern w:val="0"/>
+          <w:sz w:val="16"/>
+          <w:szCs w:val="16"/>
+        </w:rPr>
+        <w:t>Product_Name</w:t>
+      </w:r>
+      <w:proofErr w:type="spellEnd"/>
+      <w:r>
+        <w:rPr>
+          <w:rFonts w:ascii="SAS Monospace" w:hAnsi="SAS Monospace" w:cs="SAS Monospace"/>
+          <w:kern w:val="0"/>
+          <w:sz w:val="16"/>
+          <w:szCs w:val="16"/>
+        </w:rPr>
+        <w:t xml:space="preserve">                          Quantity Customer             Revenue</w:t>
       </w:r>
     </w:p>
     <w:p>
@@ -10535,6 +12418,7 @@
         </w:rPr>
         <w:t xml:space="preserve"> 120400305288  53.26 Knife                                    16    </w:t>
       </w:r>
+      <w:proofErr w:type="spellStart"/>
       <w:r>
         <w:rPr>
           <w:rFonts w:ascii="SAS Monospace" w:hAnsi="SAS Monospace" w:cs="SAS Monospace"/>
@@ -10544,6 +12428,7 @@
         </w:rPr>
         <w:t>Carglar</w:t>
       </w:r>
+      <w:proofErr w:type="spellEnd"/>
       <w:r>
         <w:rPr>
           <w:rFonts w:ascii="SAS Monospace" w:hAnsi="SAS Monospace" w:cs="SAS Monospace"/>
@@ -10649,6 +12534,7 @@
         </w:rPr>
         <w:t xml:space="preserve"> 120400305846 107.74 Big Guy Men's Air </w:t>
       </w:r>
+      <w:proofErr w:type="spellStart"/>
       <w:r>
         <w:rPr>
           <w:rFonts w:ascii="SAS Monospace" w:hAnsi="SAS Monospace" w:cs="SAS Monospace"/>
@@ -10658,6 +12544,7 @@
         </w:rPr>
         <w:t>Deschutz</w:t>
       </w:r>
+      <w:proofErr w:type="spellEnd"/>
       <w:r>
         <w:rPr>
           <w:rFonts w:ascii="SAS Monospace" w:hAnsi="SAS Monospace" w:cs="SAS Monospace"/>
@@ -10667,6 +12554,7 @@
         </w:rPr>
         <w:t xml:space="preserve"> </w:t>
       </w:r>
+      <w:proofErr w:type="spellStart"/>
       <w:r>
         <w:rPr>
           <w:rFonts w:ascii="SAS Monospace" w:hAnsi="SAS Monospace" w:cs="SAS Monospace"/>
@@ -10676,6 +12564,7 @@
         </w:rPr>
         <w:t>Viii</w:t>
       </w:r>
+      <w:proofErr w:type="spellEnd"/>
       <w:r>
         <w:rPr>
           <w:rFonts w:ascii="SAS Monospace" w:hAnsi="SAS Monospace" w:cs="SAS Monospace"/>
@@ -10715,6 +12604,7 @@
         </w:rPr>
         <w:t xml:space="preserve"> 120400305846 107.74 Big Guy Men's Air </w:t>
       </w:r>
+      <w:proofErr w:type="spellStart"/>
       <w:r>
         <w:rPr>
           <w:rFonts w:ascii="SAS Monospace" w:hAnsi="SAS Monospace" w:cs="SAS Monospace"/>
@@ -10724,6 +12614,7 @@
         </w:rPr>
         <w:t>Deschutz</w:t>
       </w:r>
+      <w:proofErr w:type="spellEnd"/>
       <w:r>
         <w:rPr>
           <w:rFonts w:ascii="SAS Monospace" w:hAnsi="SAS Monospace" w:cs="SAS Monospace"/>
@@ -10733,6 +12624,7 @@
         </w:rPr>
         <w:t xml:space="preserve"> </w:t>
       </w:r>
+      <w:proofErr w:type="spellStart"/>
       <w:r>
         <w:rPr>
           <w:rFonts w:ascii="SAS Monospace" w:hAnsi="SAS Monospace" w:cs="SAS Monospace"/>
@@ -10742,6 +12634,7 @@
         </w:rPr>
         <w:t>Viii</w:t>
       </w:r>
+      <w:proofErr w:type="spellEnd"/>
       <w:r>
         <w:rPr>
           <w:rFonts w:ascii="SAS Monospace" w:hAnsi="SAS Monospace" w:cs="SAS Monospace"/>
@@ -10781,6 +12674,7 @@
         </w:rPr>
         <w:t xml:space="preserve"> 120400305846 107.74 Big Guy Men's Air </w:t>
       </w:r>
+      <w:proofErr w:type="spellStart"/>
       <w:r>
         <w:rPr>
           <w:rFonts w:ascii="SAS Monospace" w:hAnsi="SAS Monospace" w:cs="SAS Monospace"/>
@@ -10790,6 +12684,7 @@
         </w:rPr>
         <w:t>Deschutz</w:t>
       </w:r>
+      <w:proofErr w:type="spellEnd"/>
       <w:r>
         <w:rPr>
           <w:rFonts w:ascii="SAS Monospace" w:hAnsi="SAS Monospace" w:cs="SAS Monospace"/>
@@ -10799,6 +12694,7 @@
         </w:rPr>
         <w:t xml:space="preserve"> </w:t>
       </w:r>
+      <w:proofErr w:type="spellStart"/>
       <w:r>
         <w:rPr>
           <w:rFonts w:ascii="SAS Monospace" w:hAnsi="SAS Monospace" w:cs="SAS Monospace"/>
@@ -10808,6 +12704,7 @@
         </w:rPr>
         <w:t>Viii</w:t>
       </w:r>
+      <w:proofErr w:type="spellEnd"/>
       <w:r>
         <w:rPr>
           <w:rFonts w:ascii="SAS Monospace" w:hAnsi="SAS Monospace" w:cs="SAS Monospace"/>
@@ -10866,12 +12763,14 @@
         </w:rPr>
         <w:t xml:space="preserve">Partial </w:t>
       </w:r>
+      <w:proofErr w:type="spellStart"/>
       <w:r>
         <w:rPr>
           <w:b/>
         </w:rPr>
         <w:t>work.notsold</w:t>
       </w:r>
+      <w:proofErr w:type="spellEnd"/>
       <w:r>
         <w:rPr>
           <w:kern w:val="0"/>
@@ -10945,8 +12844,9 @@
           <w:kern w:val="0"/>
           <w:sz w:val="16"/>
         </w:rPr>
-        <w:t xml:space="preserve">    Product_ID      Price    </w:t>
-      </w:r>
+        <w:t xml:space="preserve">    </w:t>
+      </w:r>
+      <w:proofErr w:type="spellStart"/>
       <w:r>
         <w:rPr>
           <w:rFonts w:ascii="SAS Monospace" w:hAnsi="SAS Monospace"/>
@@ -10954,6 +12854,25 @@
           <w:kern w:val="0"/>
           <w:sz w:val="16"/>
         </w:rPr>
+        <w:t>Product_ID</w:t>
+      </w:r>
+      <w:proofErr w:type="spellEnd"/>
+      <w:r>
+        <w:rPr>
+          <w:rFonts w:ascii="SAS Monospace" w:hAnsi="SAS Monospace"/>
+          <w:snapToGrid w:val="0"/>
+          <w:kern w:val="0"/>
+          <w:sz w:val="16"/>
+        </w:rPr>
+        <w:t xml:space="preserve">      Price    </w:t>
+      </w:r>
+      <w:r>
+        <w:rPr>
+          <w:rFonts w:ascii="SAS Monospace" w:hAnsi="SAS Monospace"/>
+          <w:snapToGrid w:val="0"/>
+          <w:kern w:val="0"/>
+          <w:sz w:val="16"/>
+        </w:rPr>
         <w:t>Name</w:t>
       </w:r>
     </w:p>
@@ -10997,25 +12916,19 @@
           <w:kern w:val="0"/>
           <w:sz w:val="16"/>
         </w:rPr>
-        <w:t xml:space="preserve">   120400304333    114.36    Smasher Super Rq Ti 350 Tennis Racket</w:t>
-      </w:r>
-    </w:p>
-    <w:p>
-      <w:pPr>
-        <w:pBdr>
-          <w:top w:val="single" w:sz="6" w:space="1" w:color="auto"/>
-          <w:left w:val="single" w:sz="6" w:space="4" w:color="auto"/>
-          <w:bottom w:val="single" w:sz="6" w:space="1" w:color="auto"/>
-          <w:right w:val="single" w:sz="6" w:space="4" w:color="auto"/>
-        </w:pBdr>
-        <w:spacing w:before="0" w:after="0"/>
+        <w:t xml:space="preserve">   120400304333    114.36    Smasher Super </w:t>
+      </w:r>
+      <w:proofErr w:type="spellStart"/>
+      <w:r>
         <w:rPr>
           <w:rFonts w:ascii="SAS Monospace" w:hAnsi="SAS Monospace"/>
           <w:snapToGrid w:val="0"/>
           <w:kern w:val="0"/>
           <w:sz w:val="16"/>
         </w:rPr>
-      </w:pPr>
+        <w:t>Rq</w:t>
+      </w:r>
+      <w:proofErr w:type="spellEnd"/>
       <w:r>
         <w:rPr>
           <w:rFonts w:ascii="SAS Monospace" w:hAnsi="SAS Monospace"/>
@@ -11023,6 +12936,32 @@
           <w:kern w:val="0"/>
           <w:sz w:val="16"/>
         </w:rPr>
+        <w:t xml:space="preserve"> Ti 350 Tennis Racket</w:t>
+      </w:r>
+    </w:p>
+    <w:p>
+      <w:pPr>
+        <w:pBdr>
+          <w:top w:val="single" w:sz="6" w:space="1" w:color="auto"/>
+          <w:left w:val="single" w:sz="6" w:space="4" w:color="auto"/>
+          <w:bottom w:val="single" w:sz="6" w:space="1" w:color="auto"/>
+          <w:right w:val="single" w:sz="6" w:space="4" w:color="auto"/>
+        </w:pBdr>
+        <w:spacing w:before="0" w:after="0"/>
+        <w:rPr>
+          <w:rFonts w:ascii="SAS Monospace" w:hAnsi="SAS Monospace"/>
+          <w:snapToGrid w:val="0"/>
+          <w:kern w:val="0"/>
+          <w:sz w:val="16"/>
+        </w:rPr>
+      </w:pPr>
+      <w:r>
+        <w:rPr>
+          <w:rFonts w:ascii="SAS Monospace" w:hAnsi="SAS Monospace"/>
+          <w:snapToGrid w:val="0"/>
+          <w:kern w:val="0"/>
+          <w:sz w:val="16"/>
+        </w:rPr>
         <w:t xml:space="preserve">   120400308849     12.23    Wood Box for 6 Balls</w:t>
       </w:r>
     </w:p>
@@ -11051,6 +12990,7 @@
         </w:rPr>
         <w:t xml:space="preserve">   120400311211     69.16    </w:t>
       </w:r>
+      <w:proofErr w:type="spellStart"/>
       <w:r>
         <w:rPr>
           <w:rFonts w:ascii="SAS Monospace" w:hAnsi="SAS Monospace"/>
@@ -11060,6 +13000,7 @@
         </w:rPr>
         <w:t>Tipee</w:t>
       </w:r>
+      <w:proofErr w:type="spellEnd"/>
       <w:r>
         <w:rPr>
           <w:rFonts w:ascii="SAS Monospace" w:hAnsi="SAS Monospace"/>
@@ -11095,8 +13036,8 @@
         </w:rPr>
         <w:t xml:space="preserve">   </w:t>
       </w:r>
-      <w:smartTag w:uri="urn:schemas-microsoft-com:office:smarttags" w:element="address">
-        <w:smartTag w:uri="urn:schemas-microsoft-com:office:smarttags" w:element="Street">
+      <w:smartTag w:uri="urn:schemas-microsoft-com:office:smarttags" w:element="Street">
+        <w:smartTag w:uri="urn:schemas-microsoft-com:office:smarttags" w:element="address">
           <w:r>
             <w:rPr>
               <w:rFonts w:ascii="SAS Monospace" w:hAnsi="SAS Monospace"/>
@@ -11143,6 +13084,7 @@
         </w:rPr>
         <w:t xml:space="preserve">   120400329978    114.47    </w:t>
       </w:r>
+      <w:proofErr w:type="spellStart"/>
       <w:r>
         <w:rPr>
           <w:rFonts w:ascii="SAS Monospace" w:hAnsi="SAS Monospace"/>
@@ -11152,6 +13094,7 @@
         </w:rPr>
         <w:t>Tipee</w:t>
       </w:r>
+      <w:proofErr w:type="spellEnd"/>
       <w:r>
         <w:rPr>
           <w:rFonts w:ascii="SAS Monospace" w:hAnsi="SAS Monospace"/>
@@ -11185,12 +13128,14 @@
         </w:rPr>
         <w:t xml:space="preserve">Listing of </w:t>
       </w:r>
+      <w:proofErr w:type="spellStart"/>
       <w:r>
         <w:rPr>
           <w:b/>
         </w:rPr>
         <w:t>invalidcode</w:t>
       </w:r>
+      <w:proofErr w:type="spellEnd"/>
       <w:r>
         <w:rPr>
           <w:kern w:val="0"/>
@@ -11271,7 +13216,27 @@
           <w:kern w:val="0"/>
           <w:sz w:val="16"/>
         </w:rPr>
-        <w:t xml:space="preserve">      Product_ID     Quantity    </w:t>
+        <w:t xml:space="preserve">      </w:t>
+      </w:r>
+      <w:proofErr w:type="spellStart"/>
+      <w:r>
+        <w:rPr>
+          <w:rFonts w:ascii="SAS Monospace" w:hAnsi="SAS Monospace"/>
+          <w:snapToGrid w:val="0"/>
+          <w:kern w:val="0"/>
+          <w:sz w:val="16"/>
+        </w:rPr>
+        <w:t>Product_ID</w:t>
+      </w:r>
+      <w:proofErr w:type="spellEnd"/>
+      <w:r>
+        <w:rPr>
+          <w:rFonts w:ascii="SAS Monospace" w:hAnsi="SAS Monospace"/>
+          <w:snapToGrid w:val="0"/>
+          <w:kern w:val="0"/>
+          <w:sz w:val="16"/>
+        </w:rPr>
+        <w:t xml:space="preserve">     Quantity    </w:t>
       </w:r>
       <w:r>
         <w:rPr>
@@ -14602,7 +16567,7 @@
       <w:lvlText w:val="%2.   "/>
       <w:lvlJc w:val="left"/>
       <w:pPr>
-        <w:ind w:left="720" w:hanging="360"/>
+        <w:ind w:left="540" w:hanging="360"/>
       </w:pPr>
       <w:rPr>
         <w:rFonts w:ascii="Times New Roman" w:hAnsi="Times New Roman" w:cs="Times New Roman"/>
@@ -15306,7 +17271,7 @@
       <w:lvlText w:val="%2.   "/>
       <w:lvlJc w:val="left"/>
       <w:pPr>
-        <w:ind w:left="720" w:hanging="360"/>
+        <w:ind w:left="5940" w:hanging="360"/>
       </w:pPr>
       <w:rPr>
         <w:rFonts w:ascii="Times New Roman" w:hAnsi="Times New Roman" w:cs="Times New Roman"/>

</xml_diff>